<commit_message>
Add minor changes for practices
</commit_message>
<xml_diff>
--- a/Others/Study_Lina/Lina_Diplom/pract1_ru.docx
+++ b/Others/Study_Lina/Lina_Diplom/pract1_ru.docx
@@ -1,6 +1,6 @@
 
 <file path=word/document.xml><?xml version="1.0" encoding="utf-8"?>
-<w:document xmlns:wpc="http://schemas.microsoft.com/office/word/2010/wordprocessingCanvas" xmlns:mc="http://schemas.openxmlformats.org/markup-compatibility/2006" xmlns:o="urn:schemas-microsoft-com:office:office" xmlns:r="http://schemas.openxmlformats.org/officeDocument/2006/relationships" xmlns:m="http://schemas.openxmlformats.org/officeDocument/2006/math" xmlns:v="urn:schemas-microsoft-com:vml" xmlns:wp14="http://schemas.microsoft.com/office/word/2010/wordprocessingDrawing" xmlns:wp="http://schemas.openxmlformats.org/drawingml/2006/wordprocessingDrawing" xmlns:w10="urn:schemas-microsoft-com:office:word" xmlns:w="http://schemas.openxmlformats.org/wordprocessingml/2006/main" xmlns:w14="http://schemas.microsoft.com/office/word/2010/wordml" xmlns:wpg="http://schemas.microsoft.com/office/word/2010/wordprocessingGroup" xmlns:wpi="http://schemas.microsoft.com/office/word/2010/wordprocessingInk" xmlns:wne="http://schemas.microsoft.com/office/word/2006/wordml" xmlns:wps="http://schemas.microsoft.com/office/word/2010/wordprocessingShape" mc:Ignorable="w14 wp14">
+<w:document xmlns:wpc="http://schemas.microsoft.com/office/word/2010/wordprocessingCanvas" xmlns:mc="http://schemas.openxmlformats.org/markup-compatibility/2006" xmlns:o="urn:schemas-microsoft-com:office:office" xmlns:r="http://schemas.openxmlformats.org/officeDocument/2006/relationships" xmlns:m="http://schemas.openxmlformats.org/officeDocument/2006/math" xmlns:v="urn:schemas-microsoft-com:vml" xmlns:wp14="http://schemas.microsoft.com/office/word/2010/wordprocessingDrawing" xmlns:wp="http://schemas.openxmlformats.org/drawingml/2006/wordprocessingDrawing" xmlns:w10="urn:schemas-microsoft-com:office:word" xmlns:w="http://schemas.openxmlformats.org/wordprocessingml/2006/main" xmlns:w14="http://schemas.microsoft.com/office/word/2010/wordml" xmlns:w15="http://schemas.microsoft.com/office/word/2012/wordml" xmlns:wpg="http://schemas.microsoft.com/office/word/2010/wordprocessingGroup" xmlns:wpi="http://schemas.microsoft.com/office/word/2010/wordprocessingInk" xmlns:wne="http://schemas.microsoft.com/office/word/2006/wordml" xmlns:wps="http://schemas.microsoft.com/office/word/2010/wordprocessingShape" mc:Ignorable="w14 w15 wp14">
   <w:body>
     <w:p>
       <w:pPr>
@@ -46,79 +46,85 @@
         <w:rPr>
           <w:b/>
           <w:color w:val="FF0000"/>
+          <w:lang w:val="ru-RU"/>
         </w:rPr>
         <w:t>8</w:t>
       </w:r>
+      <w:r>
+        <w:rPr>
+          <w:b/>
+          <w:color w:val="FF0000"/>
+          <w:lang w:val="ru-RU"/>
+        </w:rPr>
+        <w:t>/2017</w:t>
+      </w:r>
+    </w:p>
+    <w:p>
+      <w:pPr>
+        <w:rPr>
+          <w:lang w:val="ru-RU"/>
+        </w:rPr>
+      </w:pPr>
+    </w:p>
+    <w:p>
+      <w:pPr>
+        <w:rPr>
+          <w:color w:val="00B050"/>
+          <w:sz w:val="28"/>
+          <w:szCs w:val="28"/>
+          <w:lang w:val="ru-RU"/>
+        </w:rPr>
+      </w:pPr>
+      <w:r>
+        <w:rPr>
+          <w:b/>
+          <w:color w:val="00B050"/>
+          <w:sz w:val="28"/>
+          <w:szCs w:val="28"/>
+          <w:lang w:val="ru-RU"/>
+        </w:rPr>
+        <w:t>Тема</w:t>
+      </w:r>
+      <w:r>
+        <w:rPr>
+          <w:b/>
+          <w:color w:val="00B050"/>
+          <w:sz w:val="28"/>
+          <w:szCs w:val="28"/>
+          <w:lang w:val="ru-RU"/>
+        </w:rPr>
+        <w:t xml:space="preserve"> производственной практики</w:t>
+      </w:r>
+      <w:r>
+        <w:rPr>
+          <w:b/>
+          <w:color w:val="00B050"/>
+          <w:sz w:val="28"/>
+          <w:szCs w:val="28"/>
+          <w:lang w:val="ru-RU"/>
+        </w:rPr>
+        <w:t>:</w:t>
+      </w:r>
+      <w:r>
+        <w:rPr>
+          <w:color w:val="00B050"/>
+          <w:sz w:val="28"/>
+          <w:szCs w:val="28"/>
+          <w:lang w:val="ru-RU"/>
+        </w:rPr>
+        <w:t xml:space="preserve"> Проектирование информационной системы предприятия ООО «Сумские телекомсистемы»</w:t>
+      </w:r>
+    </w:p>
+    <w:p>
+      <w:pPr>
+        <w:rPr>
+          <w:sz w:val="28"/>
+          <w:szCs w:val="28"/>
+          <w:lang w:val="ru-RU"/>
+        </w:rPr>
+      </w:pPr>
       <w:bookmarkStart w:id="0" w:name="_GoBack"/>
       <w:bookmarkEnd w:id="0"/>
-      <w:r>
-        <w:rPr>
-          <w:b/>
-          <w:color w:val="FF0000"/>
-          <w:lang w:val="ru-RU"/>
-        </w:rPr>
-        <w:t>/2017</w:t>
-      </w:r>
-    </w:p>
-    <w:p>
-      <w:pPr>
-        <w:rPr>
-          <w:lang w:val="ru-RU"/>
-        </w:rPr>
-      </w:pPr>
-    </w:p>
-    <w:p>
-      <w:pPr>
-        <w:rPr>
-          <w:sz w:val="28"/>
-          <w:szCs w:val="28"/>
-          <w:lang w:val="ru-RU"/>
-        </w:rPr>
-      </w:pPr>
-      <w:r>
-        <w:rPr>
-          <w:b/>
-          <w:sz w:val="28"/>
-          <w:szCs w:val="28"/>
-          <w:lang w:val="ru-RU"/>
-        </w:rPr>
-        <w:t>Тема</w:t>
-      </w:r>
-      <w:r>
-        <w:rPr>
-          <w:b/>
-          <w:sz w:val="28"/>
-          <w:szCs w:val="28"/>
-          <w:lang w:val="ru-RU"/>
-        </w:rPr>
-        <w:t xml:space="preserve"> производственной практики</w:t>
-      </w:r>
-      <w:r>
-        <w:rPr>
-          <w:b/>
-          <w:sz w:val="28"/>
-          <w:szCs w:val="28"/>
-          <w:lang w:val="ru-RU"/>
-        </w:rPr>
-        <w:t>:</w:t>
-      </w:r>
-      <w:r>
-        <w:rPr>
-          <w:sz w:val="28"/>
-          <w:szCs w:val="28"/>
-          <w:lang w:val="ru-RU"/>
-        </w:rPr>
-        <w:t xml:space="preserve"> Проектирование информационной системы предприятия ООО «Сумские телекомсистемы»</w:t>
-      </w:r>
-    </w:p>
-    <w:p>
-      <w:pPr>
-        <w:rPr>
-          <w:sz w:val="28"/>
-          <w:szCs w:val="28"/>
-          <w:lang w:val="ru-RU"/>
-        </w:rPr>
-      </w:pPr>
     </w:p>
     <w:p>
       <w:pPr>
@@ -758,7 +764,7 @@
         </w:rPr>
         <w:t xml:space="preserve">еб сайт </w:t>
       </w:r>
-      <w:hyperlink r:id="rId9" w:history="1">
+      <w:hyperlink r:id="rId8" w:history="1">
         <w:r>
           <w:rPr>
             <w:rFonts w:ascii="Times New Roman" w:hAnsi="Times New Roman" w:cs="Times New Roman"/>
@@ -974,7 +980,7 @@
         </w:rPr>
         <w:t xml:space="preserve">Веб сайт </w:t>
       </w:r>
-      <w:hyperlink r:id="rId10" w:history="1">
+      <w:hyperlink r:id="rId9" w:history="1">
         <w:r>
           <w:rPr>
             <w:rFonts w:ascii="Times New Roman" w:hAnsi="Times New Roman" w:cs="Times New Roman"/>
@@ -1044,7 +1050,7 @@
                     <pic:cNvPicPr/>
                   </pic:nvPicPr>
                   <pic:blipFill>
-                    <a:blip r:embed="rId11"/>
+                    <a:blip r:embed="rId10"/>
                     <a:stretch>
                       <a:fillRect/>
                     </a:stretch>
@@ -2009,7 +2015,7 @@
                     </pic:cNvPicPr>
                   </pic:nvPicPr>
                   <pic:blipFill>
-                    <a:blip r:embed="rId12">
+                    <a:blip r:embed="rId11">
                       <a:extLst>
                         <a:ext uri="{28A0092B-C50C-407E-A947-70E740481C1C}">
                           <a14:useLocalDpi xmlns:a14="http://schemas.microsoft.com/office/drawing/2010/main" val="0"/>
@@ -2209,7 +2215,7 @@
                     </pic:cNvPicPr>
                   </pic:nvPicPr>
                   <pic:blipFill>
-                    <a:blip r:embed="rId13">
+                    <a:blip r:embed="rId12">
                       <a:extLst>
                         <a:ext uri="{28A0092B-C50C-407E-A947-70E740481C1C}">
                           <a14:useLocalDpi xmlns:a14="http://schemas.microsoft.com/office/drawing/2010/main" val="0"/>
@@ -4046,6 +4052,9 @@
         <w:ind w:firstLine="720"/>
         <w:jc w:val="both"/>
         <w:rPr>
+          <w:rFonts w:ascii="Times New Roman" w:hAnsi="Times New Roman" w:cs="Times New Roman"/>
+          <w:sz w:val="28"/>
+          <w:szCs w:val="28"/>
           <w:lang w:val="ru-RU"/>
         </w:rPr>
       </w:pPr>
@@ -4058,6 +4067,16 @@
         </w:rPr>
         <w:t>Именуемыми стрелками мы проиллюстрировали потоки данных, которые являются в нашем макете абстракциями, используемыми для передачи информации из одной части системы в другую.</w:t>
       </w:r>
+    </w:p>
+    <w:p>
+      <w:pPr>
+        <w:spacing w:after="0" w:line="360" w:lineRule="auto"/>
+        <w:ind w:firstLine="720"/>
+        <w:jc w:val="both"/>
+        <w:rPr>
+          <w:lang w:val="ru-RU"/>
+        </w:rPr>
+      </w:pPr>
     </w:p>
     <w:p>
       <w:pPr>
@@ -4089,7 +4108,7 @@
                     </pic:cNvPicPr>
                   </pic:nvPicPr>
                   <pic:blipFill>
-                    <a:blip r:embed="rId14">
+                    <a:blip r:embed="rId13">
                       <a:extLst>
                         <a:ext uri="{28A0092B-C50C-407E-A947-70E740481C1C}">
                           <a14:useLocalDpi xmlns:a14="http://schemas.microsoft.com/office/drawing/2010/main" val="0"/>
@@ -4228,6 +4247,19 @@
       <w:pPr>
         <w:spacing w:after="0" w:line="360" w:lineRule="auto"/>
         <w:ind w:firstLine="720"/>
+        <w:jc w:val="center"/>
+        <w:rPr>
+          <w:rFonts w:ascii="Times New Roman" w:hAnsi="Times New Roman" w:cs="Times New Roman"/>
+          <w:sz w:val="28"/>
+          <w:szCs w:val="28"/>
+          <w:lang w:val="ru-RU"/>
+        </w:rPr>
+      </w:pPr>
+    </w:p>
+    <w:p>
+      <w:pPr>
+        <w:spacing w:after="0" w:line="360" w:lineRule="auto"/>
+        <w:ind w:firstLine="720"/>
         <w:jc w:val="both"/>
         <w:rPr>
           <w:rFonts w:ascii="Times New Roman" w:hAnsi="Times New Roman" w:cs="Times New Roman"/>
@@ -4302,7 +4334,7 @@
                     </pic:cNvPicPr>
                   </pic:nvPicPr>
                   <pic:blipFill>
-                    <a:blip r:embed="rId15">
+                    <a:blip r:embed="rId14">
                       <a:extLst>
                         <a:ext uri="{28A0092B-C50C-407E-A947-70E740481C1C}">
                           <a14:useLocalDpi xmlns:a14="http://schemas.microsoft.com/office/drawing/2010/main" val="0"/>
@@ -4387,6 +4419,19 @@
       <w:pPr>
         <w:spacing w:after="0" w:line="360" w:lineRule="auto"/>
         <w:ind w:firstLine="720"/>
+        <w:jc w:val="center"/>
+        <w:rPr>
+          <w:rFonts w:ascii="Times New Roman" w:hAnsi="Times New Roman" w:cs="Times New Roman"/>
+          <w:sz w:val="28"/>
+          <w:szCs w:val="28"/>
+          <w:lang w:val="ru-RU"/>
+        </w:rPr>
+      </w:pPr>
+    </w:p>
+    <w:p>
+      <w:pPr>
+        <w:spacing w:after="0" w:line="360" w:lineRule="auto"/>
+        <w:ind w:firstLine="720"/>
         <w:jc w:val="both"/>
         <w:rPr>
           <w:rFonts w:ascii="Times New Roman" w:hAnsi="Times New Roman" w:cs="Times New Roman"/>
@@ -4608,7 +4653,7 @@
           <w:szCs w:val="28"/>
           <w:lang w:val="ru-RU"/>
         </w:rPr>
-        <w:t xml:space="preserve">Согласно правилам построения DF диаграмм мы выделили хранилища данных «Услуги», «Тарифы», «Счета» и «Информация о предприятии», которые позволят нам на указанных участках определять данные, которые будут храниться в памяти между процессами. В этих абстрактных сущностях хранится </w:t>
+        <w:t xml:space="preserve">Согласно правилам построения DF диаграмм мы выделили хранилища данных «Услуги», «Тарифы», «Счета» и «Информация о предприятии», которые позволят нам на указанных участках определять данные, которые будут </w:t>
       </w:r>
       <w:r>
         <w:rPr>
@@ -4618,7 +4663,7 @@
           <w:lang w:val="ru-RU"/>
         </w:rPr>
         <w:lastRenderedPageBreak/>
-        <w:t>информация, необходимая для функционирования проектируемой информационной системы.</w:t>
+        <w:t>храниться в памяти между процессами. В этих абстрактных сущностях хранится информация, необходимая для функционирования проектируемой информационной системы.</w:t>
       </w:r>
     </w:p>
     <w:p>
@@ -5115,7 +5160,7 @@
         </w:rPr>
         <w:t xml:space="preserve">- Режим доступа: </w:t>
       </w:r>
-      <w:hyperlink r:id="rId16" w:history="1">
+      <w:hyperlink r:id="rId15" w:history="1">
         <w:r>
           <w:rPr>
             <w:lang w:val="uk-UA"/>
@@ -5399,7 +5444,7 @@
       </w:pPr>
     </w:p>
     <w:sectPr>
-      <w:headerReference w:type="default" r:id="rId17"/>
+      <w:headerReference w:type="default" r:id="rId16"/>
       <w:pgSz w:w="12240" w:h="15840"/>
       <w:pgMar w:top="1152" w:right="720" w:bottom="1440" w:left="1728" w:header="720" w:footer="720" w:gutter="0"/>
       <w:cols w:space="720"/>
@@ -5410,7 +5455,7 @@
 </file>
 
 <file path=word/endnotes.xml><?xml version="1.0" encoding="utf-8"?>
-<w:endnotes xmlns:wpc="http://schemas.microsoft.com/office/word/2010/wordprocessingCanvas" xmlns:mc="http://schemas.openxmlformats.org/markup-compatibility/2006" xmlns:o="urn:schemas-microsoft-com:office:office" xmlns:r="http://schemas.openxmlformats.org/officeDocument/2006/relationships" xmlns:m="http://schemas.openxmlformats.org/officeDocument/2006/math" xmlns:v="urn:schemas-microsoft-com:vml" xmlns:wp14="http://schemas.microsoft.com/office/word/2010/wordprocessingDrawing" xmlns:wp="http://schemas.openxmlformats.org/drawingml/2006/wordprocessingDrawing" xmlns:w10="urn:schemas-microsoft-com:office:word" xmlns:w="http://schemas.openxmlformats.org/wordprocessingml/2006/main" xmlns:w14="http://schemas.microsoft.com/office/word/2010/wordml" xmlns:wpg="http://schemas.microsoft.com/office/word/2010/wordprocessingGroup" xmlns:wpi="http://schemas.microsoft.com/office/word/2010/wordprocessingInk" xmlns:wne="http://schemas.microsoft.com/office/word/2006/wordml" xmlns:wps="http://schemas.microsoft.com/office/word/2010/wordprocessingShape" mc:Ignorable="w14 wp14">
+<w:endnotes xmlns:wpc="http://schemas.microsoft.com/office/word/2010/wordprocessingCanvas" xmlns:mc="http://schemas.openxmlformats.org/markup-compatibility/2006" xmlns:o="urn:schemas-microsoft-com:office:office" xmlns:r="http://schemas.openxmlformats.org/officeDocument/2006/relationships" xmlns:m="http://schemas.openxmlformats.org/officeDocument/2006/math" xmlns:v="urn:schemas-microsoft-com:vml" xmlns:wp14="http://schemas.microsoft.com/office/word/2010/wordprocessingDrawing" xmlns:wp="http://schemas.openxmlformats.org/drawingml/2006/wordprocessingDrawing" xmlns:w10="urn:schemas-microsoft-com:office:word" xmlns:w="http://schemas.openxmlformats.org/wordprocessingml/2006/main" xmlns:w14="http://schemas.microsoft.com/office/word/2010/wordml" xmlns:w15="http://schemas.microsoft.com/office/word/2012/wordml" xmlns:wpg="http://schemas.microsoft.com/office/word/2010/wordprocessingGroup" xmlns:wpi="http://schemas.microsoft.com/office/word/2010/wordprocessingInk" xmlns:wne="http://schemas.microsoft.com/office/word/2006/wordml" xmlns:wps="http://schemas.microsoft.com/office/word/2010/wordprocessingShape" mc:Ignorable="w14 w15 wp14">
   <w:endnote w:type="separator" w:id="-1">
     <w:p>
       <w:pPr>
@@ -5435,7 +5480,7 @@
 </file>
 
 <file path=word/footnotes.xml><?xml version="1.0" encoding="utf-8"?>
-<w:footnotes xmlns:wpc="http://schemas.microsoft.com/office/word/2010/wordprocessingCanvas" xmlns:mc="http://schemas.openxmlformats.org/markup-compatibility/2006" xmlns:o="urn:schemas-microsoft-com:office:office" xmlns:r="http://schemas.openxmlformats.org/officeDocument/2006/relationships" xmlns:m="http://schemas.openxmlformats.org/officeDocument/2006/math" xmlns:v="urn:schemas-microsoft-com:vml" xmlns:wp14="http://schemas.microsoft.com/office/word/2010/wordprocessingDrawing" xmlns:wp="http://schemas.openxmlformats.org/drawingml/2006/wordprocessingDrawing" xmlns:w10="urn:schemas-microsoft-com:office:word" xmlns:w="http://schemas.openxmlformats.org/wordprocessingml/2006/main" xmlns:w14="http://schemas.microsoft.com/office/word/2010/wordml" xmlns:wpg="http://schemas.microsoft.com/office/word/2010/wordprocessingGroup" xmlns:wpi="http://schemas.microsoft.com/office/word/2010/wordprocessingInk" xmlns:wne="http://schemas.microsoft.com/office/word/2006/wordml" xmlns:wps="http://schemas.microsoft.com/office/word/2010/wordprocessingShape" mc:Ignorable="w14 wp14">
+<w:footnotes xmlns:wpc="http://schemas.microsoft.com/office/word/2010/wordprocessingCanvas" xmlns:mc="http://schemas.openxmlformats.org/markup-compatibility/2006" xmlns:o="urn:schemas-microsoft-com:office:office" xmlns:r="http://schemas.openxmlformats.org/officeDocument/2006/relationships" xmlns:m="http://schemas.openxmlformats.org/officeDocument/2006/math" xmlns:v="urn:schemas-microsoft-com:vml" xmlns:wp14="http://schemas.microsoft.com/office/word/2010/wordprocessingDrawing" xmlns:wp="http://schemas.openxmlformats.org/drawingml/2006/wordprocessingDrawing" xmlns:w10="urn:schemas-microsoft-com:office:word" xmlns:w="http://schemas.openxmlformats.org/wordprocessingml/2006/main" xmlns:w14="http://schemas.microsoft.com/office/word/2010/wordml" xmlns:w15="http://schemas.microsoft.com/office/word/2012/wordml" xmlns:wpg="http://schemas.microsoft.com/office/word/2010/wordprocessingGroup" xmlns:wpi="http://schemas.microsoft.com/office/word/2010/wordprocessingInk" xmlns:wne="http://schemas.microsoft.com/office/word/2006/wordml" xmlns:wps="http://schemas.microsoft.com/office/word/2010/wordprocessingShape" mc:Ignorable="w14 w15 wp14">
   <w:footnote w:type="separator" w:id="-1">
     <w:p>
       <w:pPr>
@@ -5460,7 +5505,7 @@
 </file>
 
 <file path=word/header1.xml><?xml version="1.0" encoding="utf-8"?>
-<w:hdr xmlns:wpc="http://schemas.microsoft.com/office/word/2010/wordprocessingCanvas" xmlns:mc="http://schemas.openxmlformats.org/markup-compatibility/2006" xmlns:o="urn:schemas-microsoft-com:office:office" xmlns:r="http://schemas.openxmlformats.org/officeDocument/2006/relationships" xmlns:m="http://schemas.openxmlformats.org/officeDocument/2006/math" xmlns:v="urn:schemas-microsoft-com:vml" xmlns:wp14="http://schemas.microsoft.com/office/word/2010/wordprocessingDrawing" xmlns:wp="http://schemas.openxmlformats.org/drawingml/2006/wordprocessingDrawing" xmlns:w10="urn:schemas-microsoft-com:office:word" xmlns:w="http://schemas.openxmlformats.org/wordprocessingml/2006/main" xmlns:w14="http://schemas.microsoft.com/office/word/2010/wordml" xmlns:wpg="http://schemas.microsoft.com/office/word/2010/wordprocessingGroup" xmlns:wpi="http://schemas.microsoft.com/office/word/2010/wordprocessingInk" xmlns:wne="http://schemas.microsoft.com/office/word/2006/wordml" xmlns:wps="http://schemas.microsoft.com/office/word/2010/wordprocessingShape" mc:Ignorable="w14 wp14">
+<w:hdr xmlns:wpc="http://schemas.microsoft.com/office/word/2010/wordprocessingCanvas" xmlns:mc="http://schemas.openxmlformats.org/markup-compatibility/2006" xmlns:o="urn:schemas-microsoft-com:office:office" xmlns:r="http://schemas.openxmlformats.org/officeDocument/2006/relationships" xmlns:m="http://schemas.openxmlformats.org/officeDocument/2006/math" xmlns:v="urn:schemas-microsoft-com:vml" xmlns:wp14="http://schemas.microsoft.com/office/word/2010/wordprocessingDrawing" xmlns:wp="http://schemas.openxmlformats.org/drawingml/2006/wordprocessingDrawing" xmlns:w10="urn:schemas-microsoft-com:office:word" xmlns:w="http://schemas.openxmlformats.org/wordprocessingml/2006/main" xmlns:w14="http://schemas.microsoft.com/office/word/2010/wordml" xmlns:w15="http://schemas.microsoft.com/office/word/2012/wordml" xmlns:wpg="http://schemas.microsoft.com/office/word/2010/wordprocessingGroup" xmlns:wpi="http://schemas.microsoft.com/office/word/2010/wordprocessingInk" xmlns:wne="http://schemas.microsoft.com/office/word/2006/wordml" xmlns:wps="http://schemas.microsoft.com/office/word/2010/wordprocessingShape" mc:Ignorable="w14 w15 wp14">
   <w:sdt>
     <w:sdtPr>
       <w:id w:val="1097012"/>
@@ -5513,8 +5558,8 @@
 </file>
 
 <file path=word/numbering.xml><?xml version="1.0" encoding="utf-8"?>
-<w:numbering xmlns:wpc="http://schemas.microsoft.com/office/word/2010/wordprocessingCanvas" xmlns:mc="http://schemas.openxmlformats.org/markup-compatibility/2006" xmlns:o="urn:schemas-microsoft-com:office:office" xmlns:r="http://schemas.openxmlformats.org/officeDocument/2006/relationships" xmlns:m="http://schemas.openxmlformats.org/officeDocument/2006/math" xmlns:v="urn:schemas-microsoft-com:vml" xmlns:wp14="http://schemas.microsoft.com/office/word/2010/wordprocessingDrawing" xmlns:wp="http://schemas.openxmlformats.org/drawingml/2006/wordprocessingDrawing" xmlns:w10="urn:schemas-microsoft-com:office:word" xmlns:w="http://schemas.openxmlformats.org/wordprocessingml/2006/main" xmlns:w14="http://schemas.microsoft.com/office/word/2010/wordml" xmlns:wpg="http://schemas.microsoft.com/office/word/2010/wordprocessingGroup" xmlns:wpi="http://schemas.microsoft.com/office/word/2010/wordprocessingInk" xmlns:wne="http://schemas.microsoft.com/office/word/2006/wordml" xmlns:wps="http://schemas.microsoft.com/office/word/2010/wordprocessingShape" mc:Ignorable="w14 wp14">
-  <w:abstractNum w:abstractNumId="0">
+<w:numbering xmlns:wpc="http://schemas.microsoft.com/office/word/2010/wordprocessingCanvas" xmlns:mc="http://schemas.openxmlformats.org/markup-compatibility/2006" xmlns:o="urn:schemas-microsoft-com:office:office" xmlns:r="http://schemas.openxmlformats.org/officeDocument/2006/relationships" xmlns:m="http://schemas.openxmlformats.org/officeDocument/2006/math" xmlns:v="urn:schemas-microsoft-com:vml" xmlns:wp14="http://schemas.microsoft.com/office/word/2010/wordprocessingDrawing" xmlns:wp="http://schemas.openxmlformats.org/drawingml/2006/wordprocessingDrawing" xmlns:w10="urn:schemas-microsoft-com:office:word" xmlns:w="http://schemas.openxmlformats.org/wordprocessingml/2006/main" xmlns:w14="http://schemas.microsoft.com/office/word/2010/wordml" xmlns:w15="http://schemas.microsoft.com/office/word/2012/wordml" xmlns:wpg="http://schemas.microsoft.com/office/word/2010/wordprocessingGroup" xmlns:wpi="http://schemas.microsoft.com/office/word/2010/wordprocessingInk" xmlns:wne="http://schemas.microsoft.com/office/word/2006/wordml" xmlns:wps="http://schemas.microsoft.com/office/word/2010/wordprocessingShape" mc:Ignorable="w14 w15 wp14">
+  <w:abstractNum w:abstractNumId="0" w15:restartNumberingAfterBreak="0">
     <w:nsid w:val="0A5635A0"/>
     <w:multiLevelType w:val="hybridMultilevel"/>
     <w:tmpl w:val="DC72B3D4"/>
@@ -5600,7 +5645,7 @@
       </w:pPr>
     </w:lvl>
   </w:abstractNum>
-  <w:abstractNum w:abstractNumId="1">
+  <w:abstractNum w:abstractNumId="1" w15:restartNumberingAfterBreak="0">
     <w:nsid w:val="0AF33B72"/>
     <w:multiLevelType w:val="hybridMultilevel"/>
     <w:tmpl w:val="6F720994"/>
@@ -5713,7 +5758,7 @@
       </w:rPr>
     </w:lvl>
   </w:abstractNum>
-  <w:abstractNum w:abstractNumId="2">
+  <w:abstractNum w:abstractNumId="2" w15:restartNumberingAfterBreak="0">
     <w:nsid w:val="155A410E"/>
     <w:multiLevelType w:val="hybridMultilevel"/>
     <w:tmpl w:val="04CEABC8"/>
@@ -5826,7 +5871,7 @@
       </w:rPr>
     </w:lvl>
   </w:abstractNum>
-  <w:abstractNum w:abstractNumId="3">
+  <w:abstractNum w:abstractNumId="3" w15:restartNumberingAfterBreak="0">
     <w:nsid w:val="18BC0B40"/>
     <w:multiLevelType w:val="hybridMultilevel"/>
     <w:tmpl w:val="63B223D4"/>
@@ -5915,7 +5960,7 @@
       </w:pPr>
     </w:lvl>
   </w:abstractNum>
-  <w:abstractNum w:abstractNumId="4">
+  <w:abstractNum w:abstractNumId="4" w15:restartNumberingAfterBreak="0">
     <w:nsid w:val="19911618"/>
     <w:multiLevelType w:val="multilevel"/>
     <w:tmpl w:val="8A28C474"/>
@@ -6064,7 +6109,7 @@
       </w:rPr>
     </w:lvl>
   </w:abstractNum>
-  <w:abstractNum w:abstractNumId="5">
+  <w:abstractNum w:abstractNumId="5" w15:restartNumberingAfterBreak="0">
     <w:nsid w:val="19F20EC5"/>
     <w:multiLevelType w:val="hybridMultilevel"/>
     <w:tmpl w:val="B082FCF8"/>
@@ -6177,7 +6222,7 @@
       </w:rPr>
     </w:lvl>
   </w:abstractNum>
-  <w:abstractNum w:abstractNumId="6">
+  <w:abstractNum w:abstractNumId="6" w15:restartNumberingAfterBreak="0">
     <w:nsid w:val="1BE97B0E"/>
     <w:multiLevelType w:val="hybridMultilevel"/>
     <w:tmpl w:val="59BA9C4A"/>
@@ -6290,7 +6335,7 @@
       </w:rPr>
     </w:lvl>
   </w:abstractNum>
-  <w:abstractNum w:abstractNumId="7">
+  <w:abstractNum w:abstractNumId="7" w15:restartNumberingAfterBreak="0">
     <w:nsid w:val="1E450451"/>
     <w:multiLevelType w:val="hybridMultilevel"/>
     <w:tmpl w:val="A65A7DD0"/>
@@ -6403,7 +6448,7 @@
       </w:rPr>
     </w:lvl>
   </w:abstractNum>
-  <w:abstractNum w:abstractNumId="8">
+  <w:abstractNum w:abstractNumId="8" w15:restartNumberingAfterBreak="0">
     <w:nsid w:val="1F3913B2"/>
     <w:multiLevelType w:val="hybridMultilevel"/>
     <w:tmpl w:val="6D9C54DA"/>
@@ -6489,7 +6534,7 @@
       </w:pPr>
     </w:lvl>
   </w:abstractNum>
-  <w:abstractNum w:abstractNumId="9">
+  <w:abstractNum w:abstractNumId="9" w15:restartNumberingAfterBreak="0">
     <w:nsid w:val="2F7A0F72"/>
     <w:multiLevelType w:val="hybridMultilevel"/>
     <w:tmpl w:val="3FF270E6"/>
@@ -6578,7 +6623,7 @@
       </w:pPr>
     </w:lvl>
   </w:abstractNum>
-  <w:abstractNum w:abstractNumId="10">
+  <w:abstractNum w:abstractNumId="10" w15:restartNumberingAfterBreak="0">
     <w:nsid w:val="31A7237C"/>
     <w:multiLevelType w:val="hybridMultilevel"/>
     <w:tmpl w:val="F5D44708"/>
@@ -6691,7 +6736,7 @@
       </w:rPr>
     </w:lvl>
   </w:abstractNum>
-  <w:abstractNum w:abstractNumId="11">
+  <w:abstractNum w:abstractNumId="11" w15:restartNumberingAfterBreak="0">
     <w:nsid w:val="330C0323"/>
     <w:multiLevelType w:val="hybridMultilevel"/>
     <w:tmpl w:val="3ADA13E4"/>
@@ -6780,7 +6825,7 @@
       </w:pPr>
     </w:lvl>
   </w:abstractNum>
-  <w:abstractNum w:abstractNumId="12">
+  <w:abstractNum w:abstractNumId="12" w15:restartNumberingAfterBreak="0">
     <w:nsid w:val="365F10AC"/>
     <w:multiLevelType w:val="hybridMultilevel"/>
     <w:tmpl w:val="B55AB556"/>
@@ -6893,7 +6938,7 @@
       </w:rPr>
     </w:lvl>
   </w:abstractNum>
-  <w:abstractNum w:abstractNumId="13">
+  <w:abstractNum w:abstractNumId="13" w15:restartNumberingAfterBreak="0">
     <w:nsid w:val="387820CB"/>
     <w:multiLevelType w:val="hybridMultilevel"/>
     <w:tmpl w:val="3ADA13E4"/>
@@ -6982,7 +7027,7 @@
       </w:pPr>
     </w:lvl>
   </w:abstractNum>
-  <w:abstractNum w:abstractNumId="14">
+  <w:abstractNum w:abstractNumId="14" w15:restartNumberingAfterBreak="0">
     <w:nsid w:val="3EA322D0"/>
     <w:multiLevelType w:val="hybridMultilevel"/>
     <w:tmpl w:val="6BD0AD8E"/>
@@ -7095,7 +7140,7 @@
       </w:rPr>
     </w:lvl>
   </w:abstractNum>
-  <w:abstractNum w:abstractNumId="15">
+  <w:abstractNum w:abstractNumId="15" w15:restartNumberingAfterBreak="0">
     <w:nsid w:val="41DF38B7"/>
     <w:multiLevelType w:val="hybridMultilevel"/>
     <w:tmpl w:val="0B30801C"/>
@@ -7208,7 +7253,7 @@
       </w:rPr>
     </w:lvl>
   </w:abstractNum>
-  <w:abstractNum w:abstractNumId="16">
+  <w:abstractNum w:abstractNumId="16" w15:restartNumberingAfterBreak="0">
     <w:nsid w:val="493D6A55"/>
     <w:multiLevelType w:val="hybridMultilevel"/>
     <w:tmpl w:val="F4F88386"/>
@@ -7321,7 +7366,7 @@
       </w:rPr>
     </w:lvl>
   </w:abstractNum>
-  <w:abstractNum w:abstractNumId="17">
+  <w:abstractNum w:abstractNumId="17" w15:restartNumberingAfterBreak="0">
     <w:nsid w:val="50021657"/>
     <w:multiLevelType w:val="multilevel"/>
     <w:tmpl w:val="80E65A8A"/>
@@ -7470,7 +7515,7 @@
       </w:rPr>
     </w:lvl>
   </w:abstractNum>
-  <w:abstractNum w:abstractNumId="18">
+  <w:abstractNum w:abstractNumId="18" w15:restartNumberingAfterBreak="0">
     <w:nsid w:val="514B781C"/>
     <w:multiLevelType w:val="hybridMultilevel"/>
     <w:tmpl w:val="756088AC"/>
@@ -7583,7 +7628,7 @@
       </w:rPr>
     </w:lvl>
   </w:abstractNum>
-  <w:abstractNum w:abstractNumId="19">
+  <w:abstractNum w:abstractNumId="19" w15:restartNumberingAfterBreak="0">
     <w:nsid w:val="54772924"/>
     <w:multiLevelType w:val="hybridMultilevel"/>
     <w:tmpl w:val="240E83BA"/>
@@ -7696,7 +7741,7 @@
       </w:rPr>
     </w:lvl>
   </w:abstractNum>
-  <w:abstractNum w:abstractNumId="20">
+  <w:abstractNum w:abstractNumId="20" w15:restartNumberingAfterBreak="0">
     <w:nsid w:val="582712B8"/>
     <w:multiLevelType w:val="hybridMultilevel"/>
     <w:tmpl w:val="7FCA0710"/>
@@ -7809,7 +7854,7 @@
       </w:rPr>
     </w:lvl>
   </w:abstractNum>
-  <w:abstractNum w:abstractNumId="21">
+  <w:abstractNum w:abstractNumId="21" w15:restartNumberingAfterBreak="0">
     <w:nsid w:val="5B691F9F"/>
     <w:multiLevelType w:val="hybridMultilevel"/>
     <w:tmpl w:val="86A6183E"/>
@@ -7922,7 +7967,7 @@
       </w:rPr>
     </w:lvl>
   </w:abstractNum>
-  <w:abstractNum w:abstractNumId="22">
+  <w:abstractNum w:abstractNumId="22" w15:restartNumberingAfterBreak="0">
     <w:nsid w:val="68B818E9"/>
     <w:multiLevelType w:val="hybridMultilevel"/>
     <w:tmpl w:val="AA92111A"/>
@@ -8035,7 +8080,7 @@
       </w:rPr>
     </w:lvl>
   </w:abstractNum>
-  <w:abstractNum w:abstractNumId="23">
+  <w:abstractNum w:abstractNumId="23" w15:restartNumberingAfterBreak="0">
     <w:nsid w:val="6A7F515F"/>
     <w:multiLevelType w:val="hybridMultilevel"/>
     <w:tmpl w:val="FD5A2336"/>
@@ -8148,7 +8193,7 @@
       </w:rPr>
     </w:lvl>
   </w:abstractNum>
-  <w:abstractNum w:abstractNumId="24">
+  <w:abstractNum w:abstractNumId="24" w15:restartNumberingAfterBreak="0">
     <w:nsid w:val="6BBE2BFD"/>
     <w:multiLevelType w:val="hybridMultilevel"/>
     <w:tmpl w:val="818E8FA2"/>
@@ -8261,7 +8306,7 @@
       </w:rPr>
     </w:lvl>
   </w:abstractNum>
-  <w:abstractNum w:abstractNumId="25">
+  <w:abstractNum w:abstractNumId="25" w15:restartNumberingAfterBreak="0">
     <w:nsid w:val="70B17451"/>
     <w:multiLevelType w:val="hybridMultilevel"/>
     <w:tmpl w:val="21F28188"/>
@@ -8374,7 +8419,7 @@
       </w:rPr>
     </w:lvl>
   </w:abstractNum>
-  <w:abstractNum w:abstractNumId="26">
+  <w:abstractNum w:abstractNumId="26" w15:restartNumberingAfterBreak="0">
     <w:nsid w:val="72EB6170"/>
     <w:multiLevelType w:val="hybridMultilevel"/>
     <w:tmpl w:val="9B3A6AF0"/>
@@ -8487,7 +8532,7 @@
       </w:rPr>
     </w:lvl>
   </w:abstractNum>
-  <w:abstractNum w:abstractNumId="27">
+  <w:abstractNum w:abstractNumId="27" w15:restartNumberingAfterBreak="0">
     <w:nsid w:val="762413BB"/>
     <w:multiLevelType w:val="multilevel"/>
     <w:tmpl w:val="2522FB3A"/>
@@ -8636,7 +8681,7 @@
       </w:rPr>
     </w:lvl>
   </w:abstractNum>
-  <w:abstractNum w:abstractNumId="28">
+  <w:abstractNum w:abstractNumId="28" w15:restartNumberingAfterBreak="0">
     <w:nsid w:val="795A5732"/>
     <w:multiLevelType w:val="hybridMultilevel"/>
     <w:tmpl w:val="E4D8E0FA"/>
@@ -8749,7 +8794,7 @@
       </w:rPr>
     </w:lvl>
   </w:abstractNum>
-  <w:abstractNum w:abstractNumId="29">
+  <w:abstractNum w:abstractNumId="29" w15:restartNumberingAfterBreak="0">
     <w:nsid w:val="7E2F148D"/>
     <w:multiLevelType w:val="hybridMultilevel"/>
     <w:tmpl w:val="4C9205CC"/>
@@ -8862,7 +8907,7 @@
       </w:rPr>
     </w:lvl>
   </w:abstractNum>
-  <w:abstractNum w:abstractNumId="30">
+  <w:abstractNum w:abstractNumId="30" w15:restartNumberingAfterBreak="0">
     <w:nsid w:val="7E3E6CC1"/>
     <w:multiLevelType w:val="hybridMultilevel"/>
     <w:tmpl w:val="3ADA13E4"/>
@@ -9048,7 +9093,7 @@
 </file>
 
 <file path=word/styles.xml><?xml version="1.0" encoding="utf-8"?>
-<w:styles xmlns:mc="http://schemas.openxmlformats.org/markup-compatibility/2006" xmlns:r="http://schemas.openxmlformats.org/officeDocument/2006/relationships" xmlns:w="http://schemas.openxmlformats.org/wordprocessingml/2006/main" xmlns:w14="http://schemas.microsoft.com/office/word/2010/wordml" mc:Ignorable="w14">
+<w:styles xmlns:mc="http://schemas.openxmlformats.org/markup-compatibility/2006" xmlns:r="http://schemas.openxmlformats.org/officeDocument/2006/relationships" xmlns:w="http://schemas.openxmlformats.org/wordprocessingml/2006/main" xmlns:w14="http://schemas.microsoft.com/office/word/2010/wordml" xmlns:w15="http://schemas.microsoft.com/office/word/2012/wordml" mc:Ignorable="w14 w15">
   <w:docDefaults>
     <w:rPrDefault>
       <w:rPr>
@@ -9064,679 +9109,378 @@
       </w:pPr>
     </w:pPrDefault>
   </w:docDefaults>
-  <w:latentStyles w:defLockedState="0" w:defUIPriority="99" w:defSemiHidden="1" w:defUnhideWhenUsed="1" w:defQFormat="0" w:count="267">
-    <w:lsdException w:name="Normal" w:semiHidden="0" w:uiPriority="0" w:unhideWhenUsed="0" w:qFormat="1"/>
-    <w:lsdException w:name="heading 1" w:semiHidden="0" w:uiPriority="9" w:unhideWhenUsed="0" w:qFormat="1"/>
-    <w:lsdException w:name="heading 2" w:uiPriority="0" w:qFormat="1"/>
-    <w:lsdException w:name="heading 3" w:uiPriority="9" w:qFormat="1"/>
-    <w:lsdException w:name="heading 4" w:uiPriority="9" w:qFormat="1"/>
-    <w:lsdException w:name="heading 5" w:uiPriority="9" w:qFormat="1"/>
-    <w:lsdException w:name="heading 6" w:uiPriority="9" w:qFormat="1"/>
-    <w:lsdException w:name="heading 7" w:uiPriority="9" w:qFormat="1"/>
-    <w:lsdException w:name="heading 8" w:uiPriority="9" w:qFormat="1"/>
-    <w:lsdException w:name="heading 9" w:uiPriority="9" w:qFormat="1"/>
-    <w:lsdException w:name="toc 1" w:uiPriority="39"/>
-    <w:lsdException w:name="toc 2" w:uiPriority="39"/>
-    <w:lsdException w:name="toc 3" w:uiPriority="39"/>
-    <w:lsdException w:name="toc 4" w:uiPriority="39"/>
-    <w:lsdException w:name="toc 5" w:uiPriority="39"/>
-    <w:lsdException w:name="toc 6" w:uiPriority="39"/>
-    <w:lsdException w:name="toc 7" w:uiPriority="39"/>
-    <w:lsdException w:name="toc 8" w:uiPriority="39"/>
-    <w:lsdException w:name="toc 9" w:uiPriority="39"/>
-    <w:lsdException w:name="caption" w:uiPriority="35" w:qFormat="1"/>
-    <w:lsdException w:name="Title" w:semiHidden="0" w:uiPriority="10" w:unhideWhenUsed="0" w:qFormat="1"/>
-    <w:lsdException w:name="Default Paragraph Font" w:uiPriority="1"/>
-    <w:lsdException w:name="Subtitle" w:semiHidden="0" w:uiPriority="11" w:unhideWhenUsed="0" w:qFormat="1"/>
-    <w:lsdException w:name="Strong" w:semiHidden="0" w:uiPriority="22" w:unhideWhenUsed="0" w:qFormat="1"/>
-    <w:lsdException w:name="Emphasis" w:semiHidden="0" w:uiPriority="20" w:unhideWhenUsed="0" w:qFormat="1"/>
-    <w:lsdException w:name="Table Grid" w:semiHidden="0" w:uiPriority="59" w:unhideWhenUsed="0"/>
-    <w:lsdException w:name="Placeholder Text" w:unhideWhenUsed="0"/>
-    <w:lsdException w:name="No Spacing" w:semiHidden="0" w:uiPriority="1" w:unhideWhenUsed="0" w:qFormat="1"/>
-    <w:lsdException w:name="Light Shading" w:semiHidden="0" w:uiPriority="60" w:unhideWhenUsed="0"/>
-    <w:lsdException w:name="Light List" w:semiHidden="0" w:uiPriority="61" w:unhideWhenUsed="0"/>
-    <w:lsdException w:name="Light Grid" w:semiHidden="0" w:uiPriority="62" w:unhideWhenUsed="0"/>
-    <w:lsdException w:name="Medium Shading 1" w:semiHidden="0" w:uiPriority="63" w:unhideWhenUsed="0"/>
-    <w:lsdException w:name="Medium Shading 2" w:semiHidden="0" w:uiPriority="64" w:unhideWhenUsed="0"/>
-    <w:lsdException w:name="Medium List 1" w:semiHidden="0" w:uiPriority="65" w:unhideWhenUsed="0"/>
-    <w:lsdException w:name="Medium List 2" w:semiHidden="0" w:uiPriority="66" w:unhideWhenUsed="0"/>
-    <w:lsdException w:name="Medium Grid 1" w:semiHidden="0" w:uiPriority="67" w:unhideWhenUsed="0"/>
-    <w:lsdException w:name="Medium Grid 2" w:semiHidden="0" w:uiPriority="68" w:unhideWhenUsed="0"/>
-    <w:lsdException w:name="Medium Grid 3" w:semiHidden="0" w:uiPriority="69" w:unhideWhenUsed="0"/>
-    <w:lsdException w:name="Dark List" w:semiHidden="0" w:uiPriority="70" w:unhideWhenUsed="0"/>
-    <w:lsdException w:name="Colorful Shading" w:semiHidden="0" w:uiPriority="71" w:unhideWhenUsed="0"/>
-    <w:lsdException w:name="Colorful List" w:semiHidden="0" w:uiPriority="72" w:unhideWhenUsed="0"/>
-    <w:lsdException w:name="Colorful Grid" w:semiHidden="0" w:uiPriority="73" w:unhideWhenUsed="0"/>
-    <w:lsdException w:name="Light Shading Accent 1" w:semiHidden="0" w:uiPriority="60" w:unhideWhenUsed="0"/>
-    <w:lsdException w:name="Light List Accent 1" w:semiHidden="0" w:uiPriority="61" w:unhideWhenUsed="0"/>
-    <w:lsdException w:name="Light Grid Accent 1" w:semiHidden="0" w:uiPriority="62" w:unhideWhenUsed="0"/>
-    <w:lsdException w:name="Medium Shading 1 Accent 1" w:semiHidden="0" w:uiPriority="63" w:unhideWhenUsed="0"/>
-    <w:lsdException w:name="Medium Shading 2 Accent 1" w:semiHidden="0" w:uiPriority="64" w:unhideWhenUsed="0"/>
-    <w:lsdException w:name="Medium List 1 Accent 1" w:semiHidden="0" w:uiPriority="65" w:unhideWhenUsed="0"/>
-    <w:lsdException w:name="Revision" w:unhideWhenUsed="0"/>
-    <w:lsdException w:name="List Paragraph" w:semiHidden="0" w:uiPriority="34" w:unhideWhenUsed="0" w:qFormat="1"/>
-    <w:lsdException w:name="Quote" w:semiHidden="0" w:uiPriority="29" w:unhideWhenUsed="0" w:qFormat="1"/>
-    <w:lsdException w:name="Intense Quote" w:semiHidden="0" w:uiPriority="30" w:unhideWhenUsed="0" w:qFormat="1"/>
-    <w:lsdException w:name="Medium List 2 Accent 1" w:semiHidden="0" w:uiPriority="66" w:unhideWhenUsed="0"/>
-    <w:lsdException w:name="Medium Grid 1 Accent 1" w:semiHidden="0" w:uiPriority="67" w:unhideWhenUsed="0"/>
-    <w:lsdException w:name="Medium Grid 2 Accent 1" w:semiHidden="0" w:uiPriority="68" w:unhideWhenUsed="0"/>
-    <w:lsdException w:name="Medium Grid 3 Accent 1" w:semiHidden="0" w:uiPriority="69" w:unhideWhenUsed="0"/>
-    <w:lsdException w:name="Dark List Accent 1" w:semiHidden="0" w:uiPriority="70" w:unhideWhenUsed="0"/>
-    <w:lsdException w:name="Colorful Shading Accent 1" w:semiHidden="0" w:uiPriority="71" w:unhideWhenUsed="0"/>
-    <w:lsdException w:name="Colorful List Accent 1" w:semiHidden="0" w:uiPriority="72" w:unhideWhenUsed="0"/>
-    <w:lsdException w:name="Colorful Grid Accent 1" w:semiHidden="0" w:uiPriority="73" w:unhideWhenUsed="0"/>
-    <w:lsdException w:name="Light Shading Accent 2" w:semiHidden="0" w:uiPriority="60" w:unhideWhenUsed="0"/>
-    <w:lsdException w:name="Light List Accent 2" w:semiHidden="0" w:uiPriority="61" w:unhideWhenUsed="0"/>
-    <w:lsdException w:name="Light Grid Accent 2" w:semiHidden="0" w:uiPriority="62" w:unhideWhenUsed="0"/>
-    <w:lsdException w:name="Medium Shading 1 Accent 2" w:semiHidden="0" w:uiPriority="63" w:unhideWhenUsed="0"/>
-    <w:lsdException w:name="Medium Shading 2 Accent 2" w:semiHidden="0" w:uiPriority="64" w:unhideWhenUsed="0"/>
-    <w:lsdException w:name="Medium List 1 Accent 2" w:semiHidden="0" w:uiPriority="65" w:unhideWhenUsed="0"/>
-    <w:lsdException w:name="Medium List 2 Accent 2" w:semiHidden="0" w:uiPriority="66" w:unhideWhenUsed="0"/>
-    <w:lsdException w:name="Medium Grid 1 Accent 2" w:semiHidden="0" w:uiPriority="67" w:unhideWhenUsed="0"/>
-    <w:lsdException w:name="Medium Grid 2 Accent 2" w:semiHidden="0" w:uiPriority="68" w:unhideWhenUsed="0"/>
-    <w:lsdException w:name="Medium Grid 3 Accent 2" w:semiHidden="0" w:uiPriority="69" w:unhideWhenUsed="0"/>
-    <w:lsdException w:name="Dark List Accent 2" w:semiHidden="0" w:uiPriority="70" w:unhideWhenUsed="0"/>
-    <w:lsdException w:name="Colorful Shading Accent 2" w:semiHidden="0" w:uiPriority="71" w:unhideWhenUsed="0"/>
-    <w:lsdException w:name="Colorful List Accent 2" w:semiHidden="0" w:uiPriority="72" w:unhideWhenUsed="0"/>
-    <w:lsdException w:name="Colorful Grid Accent 2" w:semiHidden="0" w:uiPriority="73" w:unhideWhenUsed="0"/>
-    <w:lsdException w:name="Light Shading Accent 3" w:semiHidden="0" w:uiPriority="60" w:unhideWhenUsed="0"/>
-    <w:lsdException w:name="Light List Accent 3" w:semiHidden="0" w:uiPriority="61" w:unhideWhenUsed="0"/>
-    <w:lsdException w:name="Light Grid Accent 3" w:semiHidden="0" w:uiPriority="62" w:unhideWhenUsed="0"/>
-    <w:lsdException w:name="Medium Shading 1 Accent 3" w:semiHidden="0" w:uiPriority="63" w:unhideWhenUsed="0"/>
-    <w:lsdException w:name="Medium Shading 2 Accent 3" w:semiHidden="0" w:uiPriority="64" w:unhideWhenUsed="0"/>
-    <w:lsdException w:name="Medium List 1 Accent 3" w:semiHidden="0" w:uiPriority="65" w:unhideWhenUsed="0"/>
-    <w:lsdException w:name="Medium List 2 Accent 3" w:semiHidden="0" w:uiPriority="66" w:unhideWhenUsed="0"/>
-    <w:lsdException w:name="Medium Grid 1 Accent 3" w:semiHidden="0" w:uiPriority="67" w:unhideWhenUsed="0"/>
-    <w:lsdException w:name="Medium Grid 2 Accent 3" w:semiHidden="0" w:uiPriority="68" w:unhideWhenUsed="0"/>
-    <w:lsdException w:name="Medium Grid 3 Accent 3" w:semiHidden="0" w:uiPriority="69" w:unhideWhenUsed="0"/>
-    <w:lsdException w:name="Dark List Accent 3" w:semiHidden="0" w:uiPriority="70" w:unhideWhenUsed="0"/>
-    <w:lsdException w:name="Colorful Shading Accent 3" w:semiHidden="0" w:uiPriority="71" w:unhideWhenUsed="0"/>
-    <w:lsdException w:name="Colorful List Accent 3" w:semiHidden="0" w:uiPriority="72" w:unhideWhenUsed="0"/>
-    <w:lsdException w:name="Colorful Grid Accent 3" w:semiHidden="0" w:uiPriority="73" w:unhideWhenUsed="0"/>
-    <w:lsdException w:name="Light Shading Accent 4" w:semiHidden="0" w:uiPriority="60" w:unhideWhenUsed="0"/>
-    <w:lsdException w:name="Light List Accent 4" w:semiHidden="0" w:uiPriority="61" w:unhideWhenUsed="0"/>
-    <w:lsdException w:name="Light Grid Accent 4" w:semiHidden="0" w:uiPriority="62" w:unhideWhenUsed="0"/>
-    <w:lsdException w:name="Medium Shading 1 Accent 4" w:semiHidden="0" w:uiPriority="63" w:unhideWhenUsed="0"/>
-    <w:lsdException w:name="Medium Shading 2 Accent 4" w:semiHidden="0" w:uiPriority="64" w:unhideWhenUsed="0"/>
-    <w:lsdException w:name="Medium List 1 Accent 4" w:semiHidden="0" w:uiPriority="65" w:unhideWhenUsed="0"/>
-    <w:lsdException w:name="Medium List 2 Accent 4" w:semiHidden="0" w:uiPriority="66" w:unhideWhenUsed="0"/>
-    <w:lsdException w:name="Medium Grid 1 Accent 4" w:semiHidden="0" w:uiPriority="67" w:unhideWhenUsed="0"/>
-    <w:lsdException w:name="Medium Grid 2 Accent 4" w:semiHidden="0" w:uiPriority="68" w:unhideWhenUsed="0"/>
-    <w:lsdException w:name="Medium Grid 3 Accent 4" w:semiHidden="0" w:uiPriority="69" w:unhideWhenUsed="0"/>
-    <w:lsdException w:name="Dark List Accent 4" w:semiHidden="0" w:uiPriority="70" w:unhideWhenUsed="0"/>
-    <w:lsdException w:name="Colorful Shading Accent 4" w:semiHidden="0" w:uiPriority="71" w:unhideWhenUsed="0"/>
-    <w:lsdException w:name="Colorful List Accent 4" w:semiHidden="0" w:uiPriority="72" w:unhideWhenUsed="0"/>
-    <w:lsdException w:name="Colorful Grid Accent 4" w:semiHidden="0" w:uiPriority="73" w:unhideWhenUsed="0"/>
-    <w:lsdException w:name="Light Shading Accent 5" w:semiHidden="0" w:uiPriority="60" w:unhideWhenUsed="0"/>
-    <w:lsdException w:name="Light List Accent 5" w:semiHidden="0" w:uiPriority="61" w:unhideWhenUsed="0"/>
-    <w:lsdException w:name="Light Grid Accent 5" w:semiHidden="0" w:uiPriority="62" w:unhideWhenUsed="0"/>
-    <w:lsdException w:name="Medium Shading 1 Accent 5" w:semiHidden="0" w:uiPriority="63" w:unhideWhenUsed="0"/>
-    <w:lsdException w:name="Medium Shading 2 Accent 5" w:semiHidden="0" w:uiPriority="64" w:unhideWhenUsed="0"/>
-    <w:lsdException w:name="Medium List 1 Accent 5" w:semiHidden="0" w:uiPriority="65" w:unhideWhenUsed="0"/>
-    <w:lsdException w:name="Medium List 2 Accent 5" w:semiHidden="0" w:uiPriority="66" w:unhideWhenUsed="0"/>
-    <w:lsdException w:name="Medium Grid 1 Accent 5" w:semiHidden="0" w:uiPriority="67" w:unhideWhenUsed="0"/>
-    <w:lsdException w:name="Medium Grid 2 Accent 5" w:semiHidden="0" w:uiPriority="68" w:unhideWhenUsed="0"/>
-    <w:lsdException w:name="Medium Grid 3 Accent 5" w:semiHidden="0" w:uiPriority="69" w:unhideWhenUsed="0"/>
-    <w:lsdException w:name="Dark List Accent 5" w:semiHidden="0" w:uiPriority="70" w:unhideWhenUsed="0"/>
-    <w:lsdException w:name="Colorful Shading Accent 5" w:semiHidden="0" w:uiPriority="71" w:unhideWhenUsed="0"/>
-    <w:lsdException w:name="Colorful List Accent 5" w:semiHidden="0" w:uiPriority="72" w:unhideWhenUsed="0"/>
-    <w:lsdException w:name="Colorful Grid Accent 5" w:semiHidden="0" w:uiPriority="73" w:unhideWhenUsed="0"/>
-    <w:lsdException w:name="Light Shading Accent 6" w:semiHidden="0" w:uiPriority="60" w:unhideWhenUsed="0"/>
-    <w:lsdException w:name="Light List Accent 6" w:semiHidden="0" w:uiPriority="61" w:unhideWhenUsed="0"/>
-    <w:lsdException w:name="Light Grid Accent 6" w:semiHidden="0" w:uiPriority="62" w:unhideWhenUsed="0"/>
-    <w:lsdException w:name="Medium Shading 1 Accent 6" w:semiHidden="0" w:uiPriority="63" w:unhideWhenUsed="0"/>
-    <w:lsdException w:name="Medium Shading 2 Accent 6" w:semiHidden="0" w:uiPriority="64" w:unhideWhenUsed="0"/>
-    <w:lsdException w:name="Medium List 1 Accent 6" w:semiHidden="0" w:uiPriority="65" w:unhideWhenUsed="0"/>
-    <w:lsdException w:name="Medium List 2 Accent 6" w:semiHidden="0" w:uiPriority="66" w:unhideWhenUsed="0"/>
-    <w:lsdException w:name="Medium Grid 1 Accent 6" w:semiHidden="0" w:uiPriority="67" w:unhideWhenUsed="0"/>
-    <w:lsdException w:name="Medium Grid 2 Accent 6" w:semiHidden="0" w:uiPriority="68" w:unhideWhenUsed="0"/>
-    <w:lsdException w:name="Medium Grid 3 Accent 6" w:semiHidden="0" w:uiPriority="69" w:unhideWhenUsed="0"/>
-    <w:lsdException w:name="Dark List Accent 6" w:semiHidden="0" w:uiPriority="70" w:unhideWhenUsed="0"/>
-    <w:lsdException w:name="Colorful Shading Accent 6" w:semiHidden="0" w:uiPriority="71" w:unhideWhenUsed="0"/>
-    <w:lsdException w:name="Colorful List Accent 6" w:semiHidden="0" w:uiPriority="72" w:unhideWhenUsed="0"/>
-    <w:lsdException w:name="Colorful Grid Accent 6" w:semiHidden="0" w:uiPriority="73" w:unhideWhenUsed="0"/>
-    <w:lsdException w:name="Subtle Emphasis" w:semiHidden="0" w:uiPriority="19" w:unhideWhenUsed="0" w:qFormat="1"/>
-    <w:lsdException w:name="Intense Emphasis" w:semiHidden="0" w:uiPriority="21" w:unhideWhenUsed="0" w:qFormat="1"/>
-    <w:lsdException w:name="Subtle Reference" w:semiHidden="0" w:uiPriority="31" w:unhideWhenUsed="0" w:qFormat="1"/>
-    <w:lsdException w:name="Intense Reference" w:semiHidden="0" w:uiPriority="32" w:unhideWhenUsed="0" w:qFormat="1"/>
-    <w:lsdException w:name="Book Title" w:semiHidden="0" w:uiPriority="33" w:unhideWhenUsed="0" w:qFormat="1"/>
-    <w:lsdException w:name="Bibliography" w:uiPriority="37"/>
-    <w:lsdException w:name="TOC Heading" w:uiPriority="39" w:qFormat="1"/>
-  </w:latentStyles>
-  <w:style w:type="paragraph" w:default="1" w:styleId="Normal">
-    <w:name w:val="Normal"/>
-    <w:qFormat/>
-  </w:style>
-  <w:style w:type="paragraph" w:styleId="Heading1">
-    <w:name w:val="heading 1"/>
-    <w:basedOn w:val="Normal"/>
-    <w:next w:val="Normal"/>
-    <w:link w:val="Heading1Char"/>
-    <w:uiPriority w:val="9"/>
-    <w:qFormat/>
-    <w:rsid w:val="00BA06B0"/>
-    <w:pPr>
-      <w:keepNext/>
-      <w:keepLines/>
-      <w:spacing w:before="480" w:after="0"/>
-      <w:outlineLvl w:val="0"/>
-    </w:pPr>
-    <w:rPr>
-      <w:rFonts w:asciiTheme="majorHAnsi" w:eastAsiaTheme="majorEastAsia" w:hAnsiTheme="majorHAnsi" w:cstheme="majorBidi"/>
-      <w:b/>
-      <w:bCs/>
-      <w:color w:val="365F91" w:themeColor="accent1" w:themeShade="BF"/>
-      <w:sz w:val="28"/>
-      <w:szCs w:val="28"/>
-    </w:rPr>
-  </w:style>
-  <w:style w:type="paragraph" w:styleId="Heading2">
-    <w:name w:val="heading 2"/>
-    <w:basedOn w:val="Normal"/>
-    <w:next w:val="BodyText"/>
-    <w:link w:val="Heading2Char"/>
-    <w:qFormat/>
-    <w:rsid w:val="00D07FEE"/>
-    <w:pPr>
-      <w:keepNext/>
-      <w:suppressAutoHyphens/>
-      <w:overflowPunct w:val="0"/>
-      <w:autoSpaceDE w:val="0"/>
-      <w:autoSpaceDN w:val="0"/>
-      <w:adjustRightInd w:val="0"/>
-      <w:spacing w:before="240" w:after="160" w:line="360" w:lineRule="auto"/>
-      <w:ind w:firstLine="709"/>
-      <w:jc w:val="both"/>
-      <w:textAlignment w:val="baseline"/>
-      <w:outlineLvl w:val="1"/>
-    </w:pPr>
-    <w:rPr>
-      <w:rFonts w:ascii="Times New Roman" w:eastAsia="Times New Roman" w:hAnsi="Times New Roman" w:cs="Times New Roman"/>
-      <w:b/>
-      <w:sz w:val="32"/>
-      <w:szCs w:val="20"/>
-      <w:lang w:eastAsia="ru-RU"/>
-    </w:rPr>
-  </w:style>
-  <w:style w:type="paragraph" w:styleId="Heading3">
-    <w:name w:val="heading 3"/>
-    <w:basedOn w:val="Normal"/>
-    <w:next w:val="Normal"/>
-    <w:link w:val="Heading3Char"/>
-    <w:uiPriority w:val="9"/>
-    <w:unhideWhenUsed/>
-    <w:qFormat/>
-    <w:rsid w:val="00B31A46"/>
-    <w:pPr>
-      <w:keepNext/>
-      <w:keepLines/>
-      <w:spacing w:before="200" w:after="0"/>
-      <w:outlineLvl w:val="2"/>
-    </w:pPr>
-    <w:rPr>
-      <w:rFonts w:asciiTheme="majorHAnsi" w:eastAsiaTheme="majorEastAsia" w:hAnsiTheme="majorHAnsi" w:cstheme="majorBidi"/>
-      <w:b/>
-      <w:bCs/>
-      <w:color w:val="4F81BD" w:themeColor="accent1"/>
-    </w:rPr>
-  </w:style>
-  <w:style w:type="paragraph" w:styleId="Heading4">
-    <w:name w:val="heading 4"/>
-    <w:basedOn w:val="Normal"/>
-    <w:next w:val="Normal"/>
-    <w:link w:val="Heading4Char"/>
-    <w:uiPriority w:val="9"/>
-    <w:semiHidden/>
-    <w:unhideWhenUsed/>
-    <w:qFormat/>
-    <w:rsid w:val="00006AE8"/>
-    <w:pPr>
-      <w:keepNext/>
-      <w:keepLines/>
-      <w:spacing w:before="200" w:after="0"/>
-      <w:outlineLvl w:val="3"/>
-    </w:pPr>
-    <w:rPr>
-      <w:rFonts w:asciiTheme="majorHAnsi" w:eastAsiaTheme="majorEastAsia" w:hAnsiTheme="majorHAnsi" w:cstheme="majorBidi"/>
-      <w:b/>
-      <w:bCs/>
-      <w:i/>
-      <w:iCs/>
-      <w:color w:val="4F81BD" w:themeColor="accent1"/>
-    </w:rPr>
-  </w:style>
-  <w:style w:type="character" w:default="1" w:styleId="DefaultParagraphFont">
-    <w:name w:val="Default Paragraph Font"/>
-    <w:uiPriority w:val="1"/>
-    <w:semiHidden/>
-    <w:unhideWhenUsed/>
-  </w:style>
-  <w:style w:type="table" w:default="1" w:styleId="TableNormal">
-    <w:name w:val="Normal Table"/>
-    <w:uiPriority w:val="99"/>
-    <w:semiHidden/>
-    <w:unhideWhenUsed/>
-    <w:tblPr>
-      <w:tblInd w:w="0" w:type="dxa"/>
-      <w:tblCellMar>
-        <w:top w:w="0" w:type="dxa"/>
-        <w:left w:w="108" w:type="dxa"/>
-        <w:bottom w:w="0" w:type="dxa"/>
-        <w:right w:w="108" w:type="dxa"/>
-      </w:tblCellMar>
-    </w:tblPr>
-  </w:style>
-  <w:style w:type="numbering" w:default="1" w:styleId="NoList">
-    <w:name w:val="No List"/>
-    <w:uiPriority w:val="99"/>
-    <w:semiHidden/>
-    <w:unhideWhenUsed/>
-  </w:style>
-  <w:style w:type="character" w:customStyle="1" w:styleId="Heading2Char">
-    <w:name w:val="Heading 2 Char"/>
-    <w:basedOn w:val="DefaultParagraphFont"/>
-    <w:link w:val="Heading2"/>
-    <w:rsid w:val="00D07FEE"/>
-    <w:rPr>
-      <w:rFonts w:ascii="Times New Roman" w:eastAsia="Times New Roman" w:hAnsi="Times New Roman" w:cs="Times New Roman"/>
-      <w:b/>
-      <w:sz w:val="32"/>
-      <w:szCs w:val="20"/>
-      <w:lang w:eastAsia="ru-RU"/>
-    </w:rPr>
-  </w:style>
-  <w:style w:type="paragraph" w:styleId="BodyText">
-    <w:name w:val="Body Text"/>
-    <w:basedOn w:val="Normal"/>
-    <w:link w:val="BodyTextChar"/>
-    <w:uiPriority w:val="99"/>
-    <w:semiHidden/>
-    <w:unhideWhenUsed/>
-    <w:rsid w:val="00D07FEE"/>
-    <w:pPr>
-      <w:spacing w:after="120"/>
-    </w:pPr>
-  </w:style>
-  <w:style w:type="character" w:customStyle="1" w:styleId="BodyTextChar">
-    <w:name w:val="Body Text Char"/>
-    <w:basedOn w:val="DefaultParagraphFont"/>
-    <w:link w:val="BodyText"/>
-    <w:uiPriority w:val="99"/>
-    <w:semiHidden/>
-    <w:rsid w:val="00D07FEE"/>
-  </w:style>
-  <w:style w:type="character" w:customStyle="1" w:styleId="Heading1Char">
-    <w:name w:val="Heading 1 Char"/>
-    <w:basedOn w:val="DefaultParagraphFont"/>
-    <w:link w:val="Heading1"/>
-    <w:uiPriority w:val="9"/>
-    <w:rsid w:val="00BA06B0"/>
-    <w:rPr>
-      <w:rFonts w:asciiTheme="majorHAnsi" w:eastAsiaTheme="majorEastAsia" w:hAnsiTheme="majorHAnsi" w:cstheme="majorBidi"/>
-      <w:b/>
-      <w:bCs/>
-      <w:color w:val="365F91" w:themeColor="accent1" w:themeShade="BF"/>
-      <w:sz w:val="28"/>
-      <w:szCs w:val="28"/>
-    </w:rPr>
-  </w:style>
-  <w:style w:type="paragraph" w:styleId="ListParagraph">
-    <w:name w:val="List Paragraph"/>
-    <w:basedOn w:val="Normal"/>
-    <w:uiPriority w:val="34"/>
-    <w:qFormat/>
-    <w:rsid w:val="008E2EA1"/>
-    <w:pPr>
-      <w:ind w:left="720"/>
-      <w:contextualSpacing/>
-    </w:pPr>
-  </w:style>
-  <w:style w:type="character" w:styleId="Hyperlink">
-    <w:name w:val="Hyperlink"/>
-    <w:basedOn w:val="DefaultParagraphFont"/>
-    <w:uiPriority w:val="99"/>
-    <w:unhideWhenUsed/>
-    <w:rsid w:val="00832D08"/>
-    <w:rPr>
-      <w:color w:val="0000FF" w:themeColor="hyperlink"/>
-      <w:u w:val="single"/>
-    </w:rPr>
-  </w:style>
-  <w:style w:type="character" w:customStyle="1" w:styleId="apple-converted-space">
-    <w:name w:val="apple-converted-space"/>
-    <w:basedOn w:val="DefaultParagraphFont"/>
-    <w:rsid w:val="00FA3B78"/>
-  </w:style>
-  <w:style w:type="character" w:styleId="Emphasis">
-    <w:name w:val="Emphasis"/>
-    <w:basedOn w:val="DefaultParagraphFont"/>
-    <w:uiPriority w:val="20"/>
-    <w:qFormat/>
-    <w:rsid w:val="00755CB8"/>
-    <w:rPr>
-      <w:i/>
-      <w:iCs/>
-    </w:rPr>
-  </w:style>
-  <w:style w:type="paragraph" w:styleId="BalloonText">
-    <w:name w:val="Balloon Text"/>
-    <w:basedOn w:val="Normal"/>
-    <w:link w:val="BalloonTextChar"/>
-    <w:uiPriority w:val="99"/>
-    <w:semiHidden/>
-    <w:unhideWhenUsed/>
-    <w:rsid w:val="00F6153E"/>
-    <w:pPr>
-      <w:spacing w:after="0" w:line="240" w:lineRule="auto"/>
-    </w:pPr>
-    <w:rPr>
-      <w:rFonts w:ascii="Tahoma" w:hAnsi="Tahoma" w:cs="Tahoma"/>
-      <w:sz w:val="16"/>
-      <w:szCs w:val="16"/>
-    </w:rPr>
-  </w:style>
-  <w:style w:type="character" w:customStyle="1" w:styleId="BalloonTextChar">
-    <w:name w:val="Balloon Text Char"/>
-    <w:basedOn w:val="DefaultParagraphFont"/>
-    <w:link w:val="BalloonText"/>
-    <w:uiPriority w:val="99"/>
-    <w:semiHidden/>
-    <w:rsid w:val="00F6153E"/>
-    <w:rPr>
-      <w:rFonts w:ascii="Tahoma" w:hAnsi="Tahoma" w:cs="Tahoma"/>
-      <w:sz w:val="16"/>
-      <w:szCs w:val="16"/>
-    </w:rPr>
-  </w:style>
-  <w:style w:type="paragraph" w:styleId="NormalWeb">
-    <w:name w:val="Normal (Web)"/>
-    <w:basedOn w:val="Normal"/>
-    <w:uiPriority w:val="99"/>
-    <w:semiHidden/>
-    <w:unhideWhenUsed/>
-    <w:rsid w:val="003C4C8F"/>
-    <w:pPr>
-      <w:spacing w:before="100" w:beforeAutospacing="1" w:after="100" w:afterAutospacing="1" w:line="240" w:lineRule="auto"/>
-    </w:pPr>
-    <w:rPr>
-      <w:rFonts w:ascii="Times New Roman" w:eastAsia="Times New Roman" w:hAnsi="Times New Roman" w:cs="Times New Roman"/>
-      <w:sz w:val="24"/>
-      <w:szCs w:val="24"/>
-    </w:rPr>
-  </w:style>
-  <w:style w:type="character" w:styleId="FollowedHyperlink">
-    <w:name w:val="FollowedHyperlink"/>
-    <w:basedOn w:val="DefaultParagraphFont"/>
-    <w:uiPriority w:val="99"/>
-    <w:semiHidden/>
-    <w:unhideWhenUsed/>
-    <w:rsid w:val="003127CA"/>
-    <w:rPr>
-      <w:color w:val="800080" w:themeColor="followedHyperlink"/>
-      <w:u w:val="single"/>
-    </w:rPr>
-  </w:style>
-  <w:style w:type="character" w:customStyle="1" w:styleId="Heading4Char">
-    <w:name w:val="Heading 4 Char"/>
-    <w:basedOn w:val="DefaultParagraphFont"/>
-    <w:link w:val="Heading4"/>
-    <w:uiPriority w:val="9"/>
-    <w:semiHidden/>
-    <w:rsid w:val="00006AE8"/>
-    <w:rPr>
-      <w:rFonts w:asciiTheme="majorHAnsi" w:eastAsiaTheme="majorEastAsia" w:hAnsiTheme="majorHAnsi" w:cstheme="majorBidi"/>
-      <w:b/>
-      <w:bCs/>
-      <w:i/>
-      <w:iCs/>
-      <w:color w:val="4F81BD" w:themeColor="accent1"/>
-    </w:rPr>
-  </w:style>
-  <w:style w:type="character" w:customStyle="1" w:styleId="Heading3Char">
-    <w:name w:val="Heading 3 Char"/>
-    <w:basedOn w:val="DefaultParagraphFont"/>
-    <w:link w:val="Heading3"/>
-    <w:uiPriority w:val="9"/>
-    <w:rsid w:val="00B31A46"/>
-    <w:rPr>
-      <w:rFonts w:asciiTheme="majorHAnsi" w:eastAsiaTheme="majorEastAsia" w:hAnsiTheme="majorHAnsi" w:cstheme="majorBidi"/>
-      <w:b/>
-      <w:bCs/>
-      <w:color w:val="4F81BD" w:themeColor="accent1"/>
-    </w:rPr>
-  </w:style>
-  <w:style w:type="paragraph" w:customStyle="1" w:styleId="a">
-    <w:name w:val="Список нумеров"/>
-    <w:basedOn w:val="Normal"/>
-    <w:rsid w:val="00762A84"/>
-    <w:pPr>
-      <w:overflowPunct w:val="0"/>
-      <w:autoSpaceDE w:val="0"/>
-      <w:autoSpaceDN w:val="0"/>
-      <w:adjustRightInd w:val="0"/>
-      <w:spacing w:after="0" w:line="360" w:lineRule="auto"/>
-      <w:textAlignment w:val="baseline"/>
-    </w:pPr>
-    <w:rPr>
-      <w:rFonts w:ascii="Times New Roman" w:eastAsia="Times New Roman" w:hAnsi="Times New Roman" w:cs="Times New Roman"/>
-      <w:sz w:val="28"/>
-      <w:szCs w:val="20"/>
-      <w:lang w:val="ru-RU" w:eastAsia="ru-RU"/>
-    </w:rPr>
-  </w:style>
-  <w:style w:type="character" w:styleId="Strong">
-    <w:name w:val="Strong"/>
-    <w:basedOn w:val="DefaultParagraphFont"/>
-    <w:uiPriority w:val="22"/>
-    <w:qFormat/>
-    <w:rsid w:val="00874FFA"/>
-    <w:rPr>
-      <w:b/>
-      <w:bCs/>
-    </w:rPr>
-  </w:style>
-  <w:style w:type="paragraph" w:styleId="Header">
-    <w:name w:val="header"/>
-    <w:basedOn w:val="Normal"/>
-    <w:link w:val="HeaderChar"/>
-    <w:uiPriority w:val="99"/>
-    <w:unhideWhenUsed/>
-    <w:rsid w:val="00FB289A"/>
-    <w:pPr>
-      <w:tabs>
-        <w:tab w:val="center" w:pos="4680"/>
-        <w:tab w:val="right" w:pos="9360"/>
-      </w:tabs>
-      <w:spacing w:after="0" w:line="240" w:lineRule="auto"/>
-    </w:pPr>
-  </w:style>
-  <w:style w:type="character" w:customStyle="1" w:styleId="HeaderChar">
-    <w:name w:val="Header Char"/>
-    <w:basedOn w:val="DefaultParagraphFont"/>
-    <w:link w:val="Header"/>
-    <w:uiPriority w:val="99"/>
-    <w:rsid w:val="00FB289A"/>
-  </w:style>
-  <w:style w:type="paragraph" w:styleId="Footer">
-    <w:name w:val="footer"/>
-    <w:basedOn w:val="Normal"/>
-    <w:link w:val="FooterChar"/>
-    <w:uiPriority w:val="99"/>
-    <w:unhideWhenUsed/>
-    <w:rsid w:val="00FB289A"/>
-    <w:pPr>
-      <w:tabs>
-        <w:tab w:val="center" w:pos="4680"/>
-        <w:tab w:val="right" w:pos="9360"/>
-      </w:tabs>
-      <w:spacing w:after="0" w:line="240" w:lineRule="auto"/>
-    </w:pPr>
-  </w:style>
-  <w:style w:type="character" w:customStyle="1" w:styleId="FooterChar">
-    <w:name w:val="Footer Char"/>
-    <w:basedOn w:val="DefaultParagraphFont"/>
-    <w:link w:val="Footer"/>
-    <w:uiPriority w:val="99"/>
-    <w:rsid w:val="00FB289A"/>
-  </w:style>
-</w:styles>
-</file>
-
-<file path=word/stylesWithEffects.xml><?xml version="1.0" encoding="utf-8"?>
-<w:styles xmlns:wpc="http://schemas.microsoft.com/office/word/2010/wordprocessingCanvas" xmlns:mc="http://schemas.openxmlformats.org/markup-compatibility/2006" xmlns:o="urn:schemas-microsoft-com:office:office" xmlns:r="http://schemas.openxmlformats.org/officeDocument/2006/relationships" xmlns:m="http://schemas.openxmlformats.org/officeDocument/2006/math" xmlns:v="urn:schemas-microsoft-com:vml" xmlns:wp14="http://schemas.microsoft.com/office/word/2010/wordprocessingDrawing" xmlns:wp="http://schemas.openxmlformats.org/drawingml/2006/wordprocessingDrawing" xmlns:w10="urn:schemas-microsoft-com:office:word" xmlns:w="http://schemas.openxmlformats.org/wordprocessingml/2006/main" xmlns:w14="http://schemas.microsoft.com/office/word/2010/wordml" xmlns:wpg="http://schemas.microsoft.com/office/word/2010/wordprocessingGroup" xmlns:wpi="http://schemas.microsoft.com/office/word/2010/wordprocessingInk" xmlns:wne="http://schemas.microsoft.com/office/word/2006/wordml" xmlns:wps="http://schemas.microsoft.com/office/word/2010/wordprocessingShape" mc:Ignorable="w14 wp14">
-  <w:docDefaults>
-    <w:rPrDefault>
-      <w:rPr>
-        <w:rFonts w:asciiTheme="minorHAnsi" w:eastAsiaTheme="minorHAnsi" w:hAnsiTheme="minorHAnsi" w:cstheme="minorBidi"/>
-        <w:sz w:val="22"/>
-        <w:szCs w:val="22"/>
-        <w:lang w:val="en-US" w:eastAsia="en-US" w:bidi="ar-SA"/>
-      </w:rPr>
-    </w:rPrDefault>
-    <w:pPrDefault>
-      <w:pPr>
-        <w:spacing w:after="200" w:line="276" w:lineRule="auto"/>
-      </w:pPr>
-    </w:pPrDefault>
-  </w:docDefaults>
-  <w:latentStyles w:defLockedState="0" w:defUIPriority="99" w:defSemiHidden="1" w:defUnhideWhenUsed="1" w:defQFormat="0" w:count="267">
-    <w:lsdException w:name="Normal" w:semiHidden="0" w:uiPriority="0" w:unhideWhenUsed="0" w:qFormat="1"/>
-    <w:lsdException w:name="heading 1" w:semiHidden="0" w:uiPriority="9" w:unhideWhenUsed="0" w:qFormat="1"/>
-    <w:lsdException w:name="heading 2" w:uiPriority="0" w:qFormat="1"/>
-    <w:lsdException w:name="heading 3" w:uiPriority="9" w:qFormat="1"/>
-    <w:lsdException w:name="heading 4" w:uiPriority="9" w:qFormat="1"/>
-    <w:lsdException w:name="heading 5" w:uiPriority="9" w:qFormat="1"/>
-    <w:lsdException w:name="heading 6" w:uiPriority="9" w:qFormat="1"/>
-    <w:lsdException w:name="heading 7" w:uiPriority="9" w:qFormat="1"/>
-    <w:lsdException w:name="heading 8" w:uiPriority="9" w:qFormat="1"/>
-    <w:lsdException w:name="heading 9" w:uiPriority="9" w:qFormat="1"/>
-    <w:lsdException w:name="toc 1" w:uiPriority="39"/>
-    <w:lsdException w:name="toc 2" w:uiPriority="39"/>
-    <w:lsdException w:name="toc 3" w:uiPriority="39"/>
-    <w:lsdException w:name="toc 4" w:uiPriority="39"/>
-    <w:lsdException w:name="toc 5" w:uiPriority="39"/>
-    <w:lsdException w:name="toc 6" w:uiPriority="39"/>
-    <w:lsdException w:name="toc 7" w:uiPriority="39"/>
-    <w:lsdException w:name="toc 8" w:uiPriority="39"/>
-    <w:lsdException w:name="toc 9" w:uiPriority="39"/>
-    <w:lsdException w:name="caption" w:uiPriority="35" w:qFormat="1"/>
-    <w:lsdException w:name="Title" w:semiHidden="0" w:uiPriority="10" w:unhideWhenUsed="0" w:qFormat="1"/>
-    <w:lsdException w:name="Default Paragraph Font" w:uiPriority="1"/>
-    <w:lsdException w:name="Subtitle" w:semiHidden="0" w:uiPriority="11" w:unhideWhenUsed="0" w:qFormat="1"/>
-    <w:lsdException w:name="Strong" w:semiHidden="0" w:uiPriority="22" w:unhideWhenUsed="0" w:qFormat="1"/>
-    <w:lsdException w:name="Emphasis" w:semiHidden="0" w:uiPriority="20" w:unhideWhenUsed="0" w:qFormat="1"/>
-    <w:lsdException w:name="Table Grid" w:semiHidden="0" w:uiPriority="59" w:unhideWhenUsed="0"/>
-    <w:lsdException w:name="Placeholder Text" w:unhideWhenUsed="0"/>
-    <w:lsdException w:name="No Spacing" w:semiHidden="0" w:uiPriority="1" w:unhideWhenUsed="0" w:qFormat="1"/>
-    <w:lsdException w:name="Light Shading" w:semiHidden="0" w:uiPriority="60" w:unhideWhenUsed="0"/>
-    <w:lsdException w:name="Light List" w:semiHidden="0" w:uiPriority="61" w:unhideWhenUsed="0"/>
-    <w:lsdException w:name="Light Grid" w:semiHidden="0" w:uiPriority="62" w:unhideWhenUsed="0"/>
-    <w:lsdException w:name="Medium Shading 1" w:semiHidden="0" w:uiPriority="63" w:unhideWhenUsed="0"/>
-    <w:lsdException w:name="Medium Shading 2" w:semiHidden="0" w:uiPriority="64" w:unhideWhenUsed="0"/>
-    <w:lsdException w:name="Medium List 1" w:semiHidden="0" w:uiPriority="65" w:unhideWhenUsed="0"/>
-    <w:lsdException w:name="Medium List 2" w:semiHidden="0" w:uiPriority="66" w:unhideWhenUsed="0"/>
-    <w:lsdException w:name="Medium Grid 1" w:semiHidden="0" w:uiPriority="67" w:unhideWhenUsed="0"/>
-    <w:lsdException w:name="Medium Grid 2" w:semiHidden="0" w:uiPriority="68" w:unhideWhenUsed="0"/>
-    <w:lsdException w:name="Medium Grid 3" w:semiHidden="0" w:uiPriority="69" w:unhideWhenUsed="0"/>
-    <w:lsdException w:name="Dark List" w:semiHidden="0" w:uiPriority="70" w:unhideWhenUsed="0"/>
-    <w:lsdException w:name="Colorful Shading" w:semiHidden="0" w:uiPriority="71" w:unhideWhenUsed="0"/>
-    <w:lsdException w:name="Colorful List" w:semiHidden="0" w:uiPriority="72" w:unhideWhenUsed="0"/>
-    <w:lsdException w:name="Colorful Grid" w:semiHidden="0" w:uiPriority="73" w:unhideWhenUsed="0"/>
-    <w:lsdException w:name="Light Shading Accent 1" w:semiHidden="0" w:uiPriority="60" w:unhideWhenUsed="0"/>
-    <w:lsdException w:name="Light List Accent 1" w:semiHidden="0" w:uiPriority="61" w:unhideWhenUsed="0"/>
-    <w:lsdException w:name="Light Grid Accent 1" w:semiHidden="0" w:uiPriority="62" w:unhideWhenUsed="0"/>
-    <w:lsdException w:name="Medium Shading 1 Accent 1" w:semiHidden="0" w:uiPriority="63" w:unhideWhenUsed="0"/>
-    <w:lsdException w:name="Medium Shading 2 Accent 1" w:semiHidden="0" w:uiPriority="64" w:unhideWhenUsed="0"/>
-    <w:lsdException w:name="Medium List 1 Accent 1" w:semiHidden="0" w:uiPriority="65" w:unhideWhenUsed="0"/>
-    <w:lsdException w:name="Revision" w:unhideWhenUsed="0"/>
-    <w:lsdException w:name="List Paragraph" w:semiHidden="0" w:uiPriority="34" w:unhideWhenUsed="0" w:qFormat="1"/>
-    <w:lsdException w:name="Quote" w:semiHidden="0" w:uiPriority="29" w:unhideWhenUsed="0" w:qFormat="1"/>
-    <w:lsdException w:name="Intense Quote" w:semiHidden="0" w:uiPriority="30" w:unhideWhenUsed="0" w:qFormat="1"/>
-    <w:lsdException w:name="Medium List 2 Accent 1" w:semiHidden="0" w:uiPriority="66" w:unhideWhenUsed="0"/>
-    <w:lsdException w:name="Medium Grid 1 Accent 1" w:semiHidden="0" w:uiPriority="67" w:unhideWhenUsed="0"/>
-    <w:lsdException w:name="Medium Grid 2 Accent 1" w:semiHidden="0" w:uiPriority="68" w:unhideWhenUsed="0"/>
-    <w:lsdException w:name="Medium Grid 3 Accent 1" w:semiHidden="0" w:uiPriority="69" w:unhideWhenUsed="0"/>
-    <w:lsdException w:name="Dark List Accent 1" w:semiHidden="0" w:uiPriority="70" w:unhideWhenUsed="0"/>
-    <w:lsdException w:name="Colorful Shading Accent 1" w:semiHidden="0" w:uiPriority="71" w:unhideWhenUsed="0"/>
-    <w:lsdException w:name="Colorful List Accent 1" w:semiHidden="0" w:uiPriority="72" w:unhideWhenUsed="0"/>
-    <w:lsdException w:name="Colorful Grid Accent 1" w:semiHidden="0" w:uiPriority="73" w:unhideWhenUsed="0"/>
-    <w:lsdException w:name="Light Shading Accent 2" w:semiHidden="0" w:uiPriority="60" w:unhideWhenUsed="0"/>
-    <w:lsdException w:name="Light List Accent 2" w:semiHidden="0" w:uiPriority="61" w:unhideWhenUsed="0"/>
-    <w:lsdException w:name="Light Grid Accent 2" w:semiHidden="0" w:uiPriority="62" w:unhideWhenUsed="0"/>
-    <w:lsdException w:name="Medium Shading 1 Accent 2" w:semiHidden="0" w:uiPriority="63" w:unhideWhenUsed="0"/>
-    <w:lsdException w:name="Medium Shading 2 Accent 2" w:semiHidden="0" w:uiPriority="64" w:unhideWhenUsed="0"/>
-    <w:lsdException w:name="Medium List 1 Accent 2" w:semiHidden="0" w:uiPriority="65" w:unhideWhenUsed="0"/>
-    <w:lsdException w:name="Medium List 2 Accent 2" w:semiHidden="0" w:uiPriority="66" w:unhideWhenUsed="0"/>
-    <w:lsdException w:name="Medium Grid 1 Accent 2" w:semiHidden="0" w:uiPriority="67" w:unhideWhenUsed="0"/>
-    <w:lsdException w:name="Medium Grid 2 Accent 2" w:semiHidden="0" w:uiPriority="68" w:unhideWhenUsed="0"/>
-    <w:lsdException w:name="Medium Grid 3 Accent 2" w:semiHidden="0" w:uiPriority="69" w:unhideWhenUsed="0"/>
-    <w:lsdException w:name="Dark List Accent 2" w:semiHidden="0" w:uiPriority="70" w:unhideWhenUsed="0"/>
-    <w:lsdException w:name="Colorful Shading Accent 2" w:semiHidden="0" w:uiPriority="71" w:unhideWhenUsed="0"/>
-    <w:lsdException w:name="Colorful List Accent 2" w:semiHidden="0" w:uiPriority="72" w:unhideWhenUsed="0"/>
-    <w:lsdException w:name="Colorful Grid Accent 2" w:semiHidden="0" w:uiPriority="73" w:unhideWhenUsed="0"/>
-    <w:lsdException w:name="Light Shading Accent 3" w:semiHidden="0" w:uiPriority="60" w:unhideWhenUsed="0"/>
-    <w:lsdException w:name="Light List Accent 3" w:semiHidden="0" w:uiPriority="61" w:unhideWhenUsed="0"/>
-    <w:lsdException w:name="Light Grid Accent 3" w:semiHidden="0" w:uiPriority="62" w:unhideWhenUsed="0"/>
-    <w:lsdException w:name="Medium Shading 1 Accent 3" w:semiHidden="0" w:uiPriority="63" w:unhideWhenUsed="0"/>
-    <w:lsdException w:name="Medium Shading 2 Accent 3" w:semiHidden="0" w:uiPriority="64" w:unhideWhenUsed="0"/>
-    <w:lsdException w:name="Medium List 1 Accent 3" w:semiHidden="0" w:uiPriority="65" w:unhideWhenUsed="0"/>
-    <w:lsdException w:name="Medium List 2 Accent 3" w:semiHidden="0" w:uiPriority="66" w:unhideWhenUsed="0"/>
-    <w:lsdException w:name="Medium Grid 1 Accent 3" w:semiHidden="0" w:uiPriority="67" w:unhideWhenUsed="0"/>
-    <w:lsdException w:name="Medium Grid 2 Accent 3" w:semiHidden="0" w:uiPriority="68" w:unhideWhenUsed="0"/>
-    <w:lsdException w:name="Medium Grid 3 Accent 3" w:semiHidden="0" w:uiPriority="69" w:unhideWhenUsed="0"/>
-    <w:lsdException w:name="Dark List Accent 3" w:semiHidden="0" w:uiPriority="70" w:unhideWhenUsed="0"/>
-    <w:lsdException w:name="Colorful Shading Accent 3" w:semiHidden="0" w:uiPriority="71" w:unhideWhenUsed="0"/>
-    <w:lsdException w:name="Colorful List Accent 3" w:semiHidden="0" w:uiPriority="72" w:unhideWhenUsed="0"/>
-    <w:lsdException w:name="Colorful Grid Accent 3" w:semiHidden="0" w:uiPriority="73" w:unhideWhenUsed="0"/>
-    <w:lsdException w:name="Light Shading Accent 4" w:semiHidden="0" w:uiPriority="60" w:unhideWhenUsed="0"/>
-    <w:lsdException w:name="Light List Accent 4" w:semiHidden="0" w:uiPriority="61" w:unhideWhenUsed="0"/>
-    <w:lsdException w:name="Light Grid Accent 4" w:semiHidden="0" w:uiPriority="62" w:unhideWhenUsed="0"/>
-    <w:lsdException w:name="Medium Shading 1 Accent 4" w:semiHidden="0" w:uiPriority="63" w:unhideWhenUsed="0"/>
-    <w:lsdException w:name="Medium Shading 2 Accent 4" w:semiHidden="0" w:uiPriority="64" w:unhideWhenUsed="0"/>
-    <w:lsdException w:name="Medium List 1 Accent 4" w:semiHidden="0" w:uiPriority="65" w:unhideWhenUsed="0"/>
-    <w:lsdException w:name="Medium List 2 Accent 4" w:semiHidden="0" w:uiPriority="66" w:unhideWhenUsed="0"/>
-    <w:lsdException w:name="Medium Grid 1 Accent 4" w:semiHidden="0" w:uiPriority="67" w:unhideWhenUsed="0"/>
-    <w:lsdException w:name="Medium Grid 2 Accent 4" w:semiHidden="0" w:uiPriority="68" w:unhideWhenUsed="0"/>
-    <w:lsdException w:name="Medium Grid 3 Accent 4" w:semiHidden="0" w:uiPriority="69" w:unhideWhenUsed="0"/>
-    <w:lsdException w:name="Dark List Accent 4" w:semiHidden="0" w:uiPriority="70" w:unhideWhenUsed="0"/>
-    <w:lsdException w:name="Colorful Shading Accent 4" w:semiHidden="0" w:uiPriority="71" w:unhideWhenUsed="0"/>
-    <w:lsdException w:name="Colorful List Accent 4" w:semiHidden="0" w:uiPriority="72" w:unhideWhenUsed="0"/>
-    <w:lsdException w:name="Colorful Grid Accent 4" w:semiHidden="0" w:uiPriority="73" w:unhideWhenUsed="0"/>
-    <w:lsdException w:name="Light Shading Accent 5" w:semiHidden="0" w:uiPriority="60" w:unhideWhenUsed="0"/>
-    <w:lsdException w:name="Light List Accent 5" w:semiHidden="0" w:uiPriority="61" w:unhideWhenUsed="0"/>
-    <w:lsdException w:name="Light Grid Accent 5" w:semiHidden="0" w:uiPriority="62" w:unhideWhenUsed="0"/>
-    <w:lsdException w:name="Medium Shading 1 Accent 5" w:semiHidden="0" w:uiPriority="63" w:unhideWhenUsed="0"/>
-    <w:lsdException w:name="Medium Shading 2 Accent 5" w:semiHidden="0" w:uiPriority="64" w:unhideWhenUsed="0"/>
-    <w:lsdException w:name="Medium List 1 Accent 5" w:semiHidden="0" w:uiPriority="65" w:unhideWhenUsed="0"/>
-    <w:lsdException w:name="Medium List 2 Accent 5" w:semiHidden="0" w:uiPriority="66" w:unhideWhenUsed="0"/>
-    <w:lsdException w:name="Medium Grid 1 Accent 5" w:semiHidden="0" w:uiPriority="67" w:unhideWhenUsed="0"/>
-    <w:lsdException w:name="Medium Grid 2 Accent 5" w:semiHidden="0" w:uiPriority="68" w:unhideWhenUsed="0"/>
-    <w:lsdException w:name="Medium Grid 3 Accent 5" w:semiHidden="0" w:uiPriority="69" w:unhideWhenUsed="0"/>
-    <w:lsdException w:name="Dark List Accent 5" w:semiHidden="0" w:uiPriority="70" w:unhideWhenUsed="0"/>
-    <w:lsdException w:name="Colorful Shading Accent 5" w:semiHidden="0" w:uiPriority="71" w:unhideWhenUsed="0"/>
-    <w:lsdException w:name="Colorful List Accent 5" w:semiHidden="0" w:uiPriority="72" w:unhideWhenUsed="0"/>
-    <w:lsdException w:name="Colorful Grid Accent 5" w:semiHidden="0" w:uiPriority="73" w:unhideWhenUsed="0"/>
-    <w:lsdException w:name="Light Shading Accent 6" w:semiHidden="0" w:uiPriority="60" w:unhideWhenUsed="0"/>
-    <w:lsdException w:name="Light List Accent 6" w:semiHidden="0" w:uiPriority="61" w:unhideWhenUsed="0"/>
-    <w:lsdException w:name="Light Grid Accent 6" w:semiHidden="0" w:uiPriority="62" w:unhideWhenUsed="0"/>
-    <w:lsdException w:name="Medium Shading 1 Accent 6" w:semiHidden="0" w:uiPriority="63" w:unhideWhenUsed="0"/>
-    <w:lsdException w:name="Medium Shading 2 Accent 6" w:semiHidden="0" w:uiPriority="64" w:unhideWhenUsed="0"/>
-    <w:lsdException w:name="Medium List 1 Accent 6" w:semiHidden="0" w:uiPriority="65" w:unhideWhenUsed="0"/>
-    <w:lsdException w:name="Medium List 2 Accent 6" w:semiHidden="0" w:uiPriority="66" w:unhideWhenUsed="0"/>
-    <w:lsdException w:name="Medium Grid 1 Accent 6" w:semiHidden="0" w:uiPriority="67" w:unhideWhenUsed="0"/>
-    <w:lsdException w:name="Medium Grid 2 Accent 6" w:semiHidden="0" w:uiPriority="68" w:unhideWhenUsed="0"/>
-    <w:lsdException w:name="Medium Grid 3 Accent 6" w:semiHidden="0" w:uiPriority="69" w:unhideWhenUsed="0"/>
-    <w:lsdException w:name="Dark List Accent 6" w:semiHidden="0" w:uiPriority="70" w:unhideWhenUsed="0"/>
-    <w:lsdException w:name="Colorful Shading Accent 6" w:semiHidden="0" w:uiPriority="71" w:unhideWhenUsed="0"/>
-    <w:lsdException w:name="Colorful List Accent 6" w:semiHidden="0" w:uiPriority="72" w:unhideWhenUsed="0"/>
-    <w:lsdException w:name="Colorful Grid Accent 6" w:semiHidden="0" w:uiPriority="73" w:unhideWhenUsed="0"/>
-    <w:lsdException w:name="Subtle Emphasis" w:semiHidden="0" w:uiPriority="19" w:unhideWhenUsed="0" w:qFormat="1"/>
-    <w:lsdException w:name="Intense Emphasis" w:semiHidden="0" w:uiPriority="21" w:unhideWhenUsed="0" w:qFormat="1"/>
-    <w:lsdException w:name="Subtle Reference" w:semiHidden="0" w:uiPriority="31" w:unhideWhenUsed="0" w:qFormat="1"/>
-    <w:lsdException w:name="Intense Reference" w:semiHidden="0" w:uiPriority="32" w:unhideWhenUsed="0" w:qFormat="1"/>
-    <w:lsdException w:name="Book Title" w:semiHidden="0" w:uiPriority="33" w:unhideWhenUsed="0" w:qFormat="1"/>
-    <w:lsdException w:name="Bibliography" w:uiPriority="37"/>
-    <w:lsdException w:name="TOC Heading" w:uiPriority="39" w:qFormat="1"/>
+  <w:latentStyles w:defLockedState="0" w:defUIPriority="99" w:defSemiHidden="0" w:defUnhideWhenUsed="0" w:defQFormat="0" w:count="371">
+    <w:lsdException w:name="Normal" w:uiPriority="0" w:qFormat="1"/>
+    <w:lsdException w:name="heading 1" w:uiPriority="9" w:qFormat="1"/>
+    <w:lsdException w:name="heading 2" w:semiHidden="1" w:uiPriority="0" w:unhideWhenUsed="1" w:qFormat="1"/>
+    <w:lsdException w:name="heading 3" w:semiHidden="1" w:uiPriority="9" w:unhideWhenUsed="1" w:qFormat="1"/>
+    <w:lsdException w:name="heading 4" w:semiHidden="1" w:uiPriority="9" w:unhideWhenUsed="1" w:qFormat="1"/>
+    <w:lsdException w:name="heading 5" w:semiHidden="1" w:uiPriority="9" w:unhideWhenUsed="1" w:qFormat="1"/>
+    <w:lsdException w:name="heading 6" w:semiHidden="1" w:uiPriority="9" w:unhideWhenUsed="1" w:qFormat="1"/>
+    <w:lsdException w:name="heading 7" w:semiHidden="1" w:uiPriority="9" w:unhideWhenUsed="1" w:qFormat="1"/>
+    <w:lsdException w:name="heading 8" w:semiHidden="1" w:uiPriority="9" w:unhideWhenUsed="1" w:qFormat="1"/>
+    <w:lsdException w:name="heading 9" w:semiHidden="1" w:uiPriority="9" w:unhideWhenUsed="1" w:qFormat="1"/>
+    <w:lsdException w:name="index 1" w:semiHidden="1" w:unhideWhenUsed="1"/>
+    <w:lsdException w:name="index 2" w:semiHidden="1" w:unhideWhenUsed="1"/>
+    <w:lsdException w:name="index 3" w:semiHidden="1" w:unhideWhenUsed="1"/>
+    <w:lsdException w:name="index 4" w:semiHidden="1" w:unhideWhenUsed="1"/>
+    <w:lsdException w:name="index 5" w:semiHidden="1" w:unhideWhenUsed="1"/>
+    <w:lsdException w:name="index 6" w:semiHidden="1" w:unhideWhenUsed="1"/>
+    <w:lsdException w:name="index 7" w:semiHidden="1" w:unhideWhenUsed="1"/>
+    <w:lsdException w:name="index 8" w:semiHidden="1" w:unhideWhenUsed="1"/>
+    <w:lsdException w:name="index 9" w:semiHidden="1" w:unhideWhenUsed="1"/>
+    <w:lsdException w:name="toc 1" w:semiHidden="1" w:uiPriority="39" w:unhideWhenUsed="1"/>
+    <w:lsdException w:name="toc 2" w:semiHidden="1" w:uiPriority="39" w:unhideWhenUsed="1"/>
+    <w:lsdException w:name="toc 3" w:semiHidden="1" w:uiPriority="39" w:unhideWhenUsed="1"/>
+    <w:lsdException w:name="toc 4" w:semiHidden="1" w:uiPriority="39" w:unhideWhenUsed="1"/>
+    <w:lsdException w:name="toc 5" w:semiHidden="1" w:uiPriority="39" w:unhideWhenUsed="1"/>
+    <w:lsdException w:name="toc 6" w:semiHidden="1" w:uiPriority="39" w:unhideWhenUsed="1"/>
+    <w:lsdException w:name="toc 7" w:semiHidden="1" w:uiPriority="39" w:unhideWhenUsed="1"/>
+    <w:lsdException w:name="toc 8" w:semiHidden="1" w:uiPriority="39" w:unhideWhenUsed="1"/>
+    <w:lsdException w:name="toc 9" w:semiHidden="1" w:uiPriority="39" w:unhideWhenUsed="1"/>
+    <w:lsdException w:name="Normal Indent" w:semiHidden="1" w:unhideWhenUsed="1"/>
+    <w:lsdException w:name="footnote text" w:semiHidden="1" w:unhideWhenUsed="1"/>
+    <w:lsdException w:name="annotation text" w:semiHidden="1" w:unhideWhenUsed="1"/>
+    <w:lsdException w:name="header" w:semiHidden="1" w:unhideWhenUsed="1"/>
+    <w:lsdException w:name="footer" w:semiHidden="1" w:unhideWhenUsed="1"/>
+    <w:lsdException w:name="index heading" w:semiHidden="1" w:unhideWhenUsed="1"/>
+    <w:lsdException w:name="caption" w:semiHidden="1" w:uiPriority="35" w:unhideWhenUsed="1" w:qFormat="1"/>
+    <w:lsdException w:name="table of figures" w:semiHidden="1" w:unhideWhenUsed="1"/>
+    <w:lsdException w:name="envelope address" w:semiHidden="1" w:unhideWhenUsed="1"/>
+    <w:lsdException w:name="envelope return" w:semiHidden="1" w:unhideWhenUsed="1"/>
+    <w:lsdException w:name="footnote reference" w:semiHidden="1" w:unhideWhenUsed="1"/>
+    <w:lsdException w:name="annotation reference" w:semiHidden="1" w:unhideWhenUsed="1"/>
+    <w:lsdException w:name="line number" w:semiHidden="1" w:unhideWhenUsed="1"/>
+    <w:lsdException w:name="page number" w:semiHidden="1" w:unhideWhenUsed="1"/>
+    <w:lsdException w:name="endnote reference" w:semiHidden="1" w:unhideWhenUsed="1"/>
+    <w:lsdException w:name="endnote text" w:semiHidden="1" w:unhideWhenUsed="1"/>
+    <w:lsdException w:name="table of authorities" w:semiHidden="1" w:unhideWhenUsed="1"/>
+    <w:lsdException w:name="macro" w:semiHidden="1" w:unhideWhenUsed="1"/>
+    <w:lsdException w:name="toa heading" w:semiHidden="1" w:unhideWhenUsed="1"/>
+    <w:lsdException w:name="List" w:semiHidden="1" w:unhideWhenUsed="1"/>
+    <w:lsdException w:name="List Bullet" w:semiHidden="1" w:unhideWhenUsed="1"/>
+    <w:lsdException w:name="List Number" w:semiHidden="1" w:unhideWhenUsed="1"/>
+    <w:lsdException w:name="List 2" w:semiHidden="1" w:unhideWhenUsed="1"/>
+    <w:lsdException w:name="List 3" w:semiHidden="1" w:unhideWhenUsed="1"/>
+    <w:lsdException w:name="List 4" w:semiHidden="1" w:unhideWhenUsed="1"/>
+    <w:lsdException w:name="List 5" w:semiHidden="1" w:unhideWhenUsed="1"/>
+    <w:lsdException w:name="List Bullet 2" w:semiHidden="1" w:unhideWhenUsed="1"/>
+    <w:lsdException w:name="List Bullet 3" w:semiHidden="1" w:unhideWhenUsed="1"/>
+    <w:lsdException w:name="List Bullet 4" w:semiHidden="1" w:unhideWhenUsed="1"/>
+    <w:lsdException w:name="List Bullet 5" w:semiHidden="1" w:unhideWhenUsed="1"/>
+    <w:lsdException w:name="List Number 2" w:semiHidden="1" w:unhideWhenUsed="1"/>
+    <w:lsdException w:name="List Number 3" w:semiHidden="1" w:unhideWhenUsed="1"/>
+    <w:lsdException w:name="List Number 4" w:semiHidden="1" w:unhideWhenUsed="1"/>
+    <w:lsdException w:name="List Number 5" w:semiHidden="1" w:unhideWhenUsed="1"/>
+    <w:lsdException w:name="Title" w:uiPriority="10" w:qFormat="1"/>
+    <w:lsdException w:name="Closing" w:semiHidden="1" w:unhideWhenUsed="1"/>
+    <w:lsdException w:name="Signature" w:semiHidden="1" w:unhideWhenUsed="1"/>
+    <w:lsdException w:name="Default Paragraph Font" w:semiHidden="1" w:uiPriority="1" w:unhideWhenUsed="1"/>
+    <w:lsdException w:name="Body Text" w:semiHidden="1" w:unhideWhenUsed="1"/>
+    <w:lsdException w:name="Body Text Indent" w:semiHidden="1" w:unhideWhenUsed="1"/>
+    <w:lsdException w:name="List Continue" w:semiHidden="1" w:unhideWhenUsed="1"/>
+    <w:lsdException w:name="List Continue 2" w:semiHidden="1" w:unhideWhenUsed="1"/>
+    <w:lsdException w:name="List Continue 3" w:semiHidden="1" w:unhideWhenUsed="1"/>
+    <w:lsdException w:name="List Continue 4" w:semiHidden="1" w:unhideWhenUsed="1"/>
+    <w:lsdException w:name="List Continue 5" w:semiHidden="1" w:unhideWhenUsed="1"/>
+    <w:lsdException w:name="Message Header" w:semiHidden="1" w:unhideWhenUsed="1"/>
+    <w:lsdException w:name="Subtitle" w:uiPriority="11" w:qFormat="1"/>
+    <w:lsdException w:name="Salutation" w:semiHidden="1" w:unhideWhenUsed="1"/>
+    <w:lsdException w:name="Date" w:semiHidden="1" w:unhideWhenUsed="1"/>
+    <w:lsdException w:name="Body Text First Indent" w:semiHidden="1" w:unhideWhenUsed="1"/>
+    <w:lsdException w:name="Body Text First Indent 2" w:semiHidden="1" w:unhideWhenUsed="1"/>
+    <w:lsdException w:name="Note Heading" w:semiHidden="1" w:unhideWhenUsed="1"/>
+    <w:lsdException w:name="Body Text 2" w:semiHidden="1" w:unhideWhenUsed="1"/>
+    <w:lsdException w:name="Body Text 3" w:semiHidden="1" w:unhideWhenUsed="1"/>
+    <w:lsdException w:name="Body Text Indent 2" w:semiHidden="1" w:unhideWhenUsed="1"/>
+    <w:lsdException w:name="Body Text Indent 3" w:semiHidden="1" w:unhideWhenUsed="1"/>
+    <w:lsdException w:name="Block Text" w:semiHidden="1" w:unhideWhenUsed="1"/>
+    <w:lsdException w:name="Hyperlink" w:semiHidden="1" w:unhideWhenUsed="1"/>
+    <w:lsdException w:name="FollowedHyperlink" w:semiHidden="1" w:unhideWhenUsed="1"/>
+    <w:lsdException w:name="Strong" w:uiPriority="22" w:qFormat="1"/>
+    <w:lsdException w:name="Emphasis" w:uiPriority="20" w:qFormat="1"/>
+    <w:lsdException w:name="Document Map" w:semiHidden="1" w:unhideWhenUsed="1"/>
+    <w:lsdException w:name="Plain Text" w:semiHidden="1" w:unhideWhenUsed="1"/>
+    <w:lsdException w:name="E-mail Signature" w:semiHidden="1" w:unhideWhenUsed="1"/>
+    <w:lsdException w:name="HTML Top of Form" w:semiHidden="1" w:unhideWhenUsed="1"/>
+    <w:lsdException w:name="HTML Bottom of Form" w:semiHidden="1" w:unhideWhenUsed="1"/>
+    <w:lsdException w:name="Normal (Web)" w:semiHidden="1" w:unhideWhenUsed="1"/>
+    <w:lsdException w:name="HTML Acronym" w:semiHidden="1" w:unhideWhenUsed="1"/>
+    <w:lsdException w:name="HTML Address" w:semiHidden="1" w:unhideWhenUsed="1"/>
+    <w:lsdException w:name="HTML Cite" w:semiHidden="1" w:unhideWhenUsed="1"/>
+    <w:lsdException w:name="HTML Code" w:semiHidden="1" w:unhideWhenUsed="1"/>
+    <w:lsdException w:name="HTML Definition" w:semiHidden="1" w:unhideWhenUsed="1"/>
+    <w:lsdException w:name="HTML Keyboard" w:semiHidden="1" w:unhideWhenUsed="1"/>
+    <w:lsdException w:name="HTML Preformatted" w:semiHidden="1" w:unhideWhenUsed="1"/>
+    <w:lsdException w:name="HTML Sample" w:semiHidden="1" w:unhideWhenUsed="1"/>
+    <w:lsdException w:name="HTML Typewriter" w:semiHidden="1" w:unhideWhenUsed="1"/>
+    <w:lsdException w:name="HTML Variable" w:semiHidden="1" w:unhideWhenUsed="1"/>
+    <w:lsdException w:name="Normal Table" w:semiHidden="1" w:unhideWhenUsed="1"/>
+    <w:lsdException w:name="annotation subject" w:semiHidden="1" w:unhideWhenUsed="1"/>
+    <w:lsdException w:name="No List" w:semiHidden="1" w:unhideWhenUsed="1"/>
+    <w:lsdException w:name="Outline List 1" w:semiHidden="1" w:unhideWhenUsed="1"/>
+    <w:lsdException w:name="Outline List 2" w:semiHidden="1" w:unhideWhenUsed="1"/>
+    <w:lsdException w:name="Outline List 3" w:semiHidden="1" w:unhideWhenUsed="1"/>
+    <w:lsdException w:name="Table Simple 1" w:semiHidden="1" w:unhideWhenUsed="1"/>
+    <w:lsdException w:name="Table Simple 2" w:semiHidden="1" w:unhideWhenUsed="1"/>
+    <w:lsdException w:name="Table Simple 3" w:semiHidden="1" w:unhideWhenUsed="1"/>
+    <w:lsdException w:name="Table Classic 1" w:semiHidden="1" w:unhideWhenUsed="1"/>
+    <w:lsdException w:name="Table Classic 2" w:semiHidden="1" w:unhideWhenUsed="1"/>
+    <w:lsdException w:name="Table Classic 3" w:semiHidden="1" w:unhideWhenUsed="1"/>
+    <w:lsdException w:name="Table Classic 4" w:semiHidden="1" w:unhideWhenUsed="1"/>
+    <w:lsdException w:name="Table Colorful 1" w:semiHidden="1" w:unhideWhenUsed="1"/>
+    <w:lsdException w:name="Table Colorful 2" w:semiHidden="1" w:unhideWhenUsed="1"/>
+    <w:lsdException w:name="Table Colorful 3" w:semiHidden="1" w:unhideWhenUsed="1"/>
+    <w:lsdException w:name="Table Columns 1" w:semiHidden="1" w:unhideWhenUsed="1"/>
+    <w:lsdException w:name="Table Columns 2" w:semiHidden="1" w:unhideWhenUsed="1"/>
+    <w:lsdException w:name="Table Columns 3" w:semiHidden="1" w:unhideWhenUsed="1"/>
+    <w:lsdException w:name="Table Columns 4" w:semiHidden="1" w:unhideWhenUsed="1"/>
+    <w:lsdException w:name="Table Columns 5" w:semiHidden="1" w:unhideWhenUsed="1"/>
+    <w:lsdException w:name="Table Grid 1" w:semiHidden="1" w:unhideWhenUsed="1"/>
+    <w:lsdException w:name="Table Grid 2" w:semiHidden="1" w:unhideWhenUsed="1"/>
+    <w:lsdException w:name="Table Grid 3" w:semiHidden="1" w:unhideWhenUsed="1"/>
+    <w:lsdException w:name="Table Grid 4" w:semiHidden="1" w:unhideWhenUsed="1"/>
+    <w:lsdException w:name="Table Grid 5" w:semiHidden="1" w:unhideWhenUsed="1"/>
+    <w:lsdException w:name="Table Grid 6" w:semiHidden="1" w:unhideWhenUsed="1"/>
+    <w:lsdException w:name="Table Grid 7" w:semiHidden="1" w:unhideWhenUsed="1"/>
+    <w:lsdException w:name="Table Grid 8" w:semiHidden="1" w:unhideWhenUsed="1"/>
+    <w:lsdException w:name="Table List 1" w:semiHidden="1" w:unhideWhenUsed="1"/>
+    <w:lsdException w:name="Table List 2" w:semiHidden="1" w:unhideWhenUsed="1"/>
+    <w:lsdException w:name="Table List 3" w:semiHidden="1" w:unhideWhenUsed="1"/>
+    <w:lsdException w:name="Table List 4" w:semiHidden="1" w:unhideWhenUsed="1"/>
+    <w:lsdException w:name="Table List 5" w:semiHidden="1" w:unhideWhenUsed="1"/>
+    <w:lsdException w:name="Table List 6" w:semiHidden="1" w:unhideWhenUsed="1"/>
+    <w:lsdException w:name="Table List 7" w:semiHidden="1" w:unhideWhenUsed="1"/>
+    <w:lsdException w:name="Table List 8" w:semiHidden="1" w:unhideWhenUsed="1"/>
+    <w:lsdException w:name="Table 3D effects 1" w:semiHidden="1" w:unhideWhenUsed="1"/>
+    <w:lsdException w:name="Table 3D effects 2" w:semiHidden="1" w:unhideWhenUsed="1"/>
+    <w:lsdException w:name="Table 3D effects 3" w:semiHidden="1" w:unhideWhenUsed="1"/>
+    <w:lsdException w:name="Table Contemporary" w:semiHidden="1" w:unhideWhenUsed="1"/>
+    <w:lsdException w:name="Table Elegant" w:semiHidden="1" w:unhideWhenUsed="1"/>
+    <w:lsdException w:name="Table Professional" w:semiHidden="1" w:unhideWhenUsed="1"/>
+    <w:lsdException w:name="Table Subtle 1" w:semiHidden="1" w:unhideWhenUsed="1"/>
+    <w:lsdException w:name="Table Subtle 2" w:semiHidden="1" w:unhideWhenUsed="1"/>
+    <w:lsdException w:name="Table Web 1" w:semiHidden="1" w:unhideWhenUsed="1"/>
+    <w:lsdException w:name="Table Web 2" w:semiHidden="1" w:unhideWhenUsed="1"/>
+    <w:lsdException w:name="Table Web 3" w:semiHidden="1" w:unhideWhenUsed="1"/>
+    <w:lsdException w:name="Balloon Text" w:semiHidden="1" w:unhideWhenUsed="1"/>
+    <w:lsdException w:name="Table Grid" w:uiPriority="59"/>
+    <w:lsdException w:name="Table Theme" w:semiHidden="1" w:unhideWhenUsed="1"/>
+    <w:lsdException w:name="Placeholder Text" w:semiHidden="1"/>
+    <w:lsdException w:name="No Spacing" w:uiPriority="1" w:qFormat="1"/>
+    <w:lsdException w:name="Light Shading" w:uiPriority="60"/>
+    <w:lsdException w:name="Light List" w:uiPriority="61"/>
+    <w:lsdException w:name="Light Grid" w:uiPriority="62"/>
+    <w:lsdException w:name="Medium Shading 1" w:uiPriority="63"/>
+    <w:lsdException w:name="Medium Shading 2" w:uiPriority="64"/>
+    <w:lsdException w:name="Medium List 1" w:uiPriority="65"/>
+    <w:lsdException w:name="Medium List 2" w:uiPriority="66"/>
+    <w:lsdException w:name="Medium Grid 1" w:uiPriority="67"/>
+    <w:lsdException w:name="Medium Grid 2" w:uiPriority="68"/>
+    <w:lsdException w:name="Medium Grid 3" w:uiPriority="69"/>
+    <w:lsdException w:name="Dark List" w:uiPriority="70"/>
+    <w:lsdException w:name="Colorful Shading" w:uiPriority="71"/>
+    <w:lsdException w:name="Colorful List" w:uiPriority="72"/>
+    <w:lsdException w:name="Colorful Grid" w:uiPriority="73"/>
+    <w:lsdException w:name="Light Shading Accent 1" w:uiPriority="60"/>
+    <w:lsdException w:name="Light List Accent 1" w:uiPriority="61"/>
+    <w:lsdException w:name="Light Grid Accent 1" w:uiPriority="62"/>
+    <w:lsdException w:name="Medium Shading 1 Accent 1" w:uiPriority="63"/>
+    <w:lsdException w:name="Medium Shading 2 Accent 1" w:uiPriority="64"/>
+    <w:lsdException w:name="Medium List 1 Accent 1" w:uiPriority="65"/>
+    <w:lsdException w:name="Revision" w:semiHidden="1"/>
+    <w:lsdException w:name="List Paragraph" w:uiPriority="34" w:qFormat="1"/>
+    <w:lsdException w:name="Quote" w:uiPriority="29" w:qFormat="1"/>
+    <w:lsdException w:name="Intense Quote" w:uiPriority="30" w:qFormat="1"/>
+    <w:lsdException w:name="Medium List 2 Accent 1" w:uiPriority="66"/>
+    <w:lsdException w:name="Medium Grid 1 Accent 1" w:uiPriority="67"/>
+    <w:lsdException w:name="Medium Grid 2 Accent 1" w:uiPriority="68"/>
+    <w:lsdException w:name="Medium Grid 3 Accent 1" w:uiPriority="69"/>
+    <w:lsdException w:name="Dark List Accent 1" w:uiPriority="70"/>
+    <w:lsdException w:name="Colorful Shading Accent 1" w:uiPriority="71"/>
+    <w:lsdException w:name="Colorful List Accent 1" w:uiPriority="72"/>
+    <w:lsdException w:name="Colorful Grid Accent 1" w:uiPriority="73"/>
+    <w:lsdException w:name="Light Shading Accent 2" w:uiPriority="60"/>
+    <w:lsdException w:name="Light List Accent 2" w:uiPriority="61"/>
+    <w:lsdException w:name="Light Grid Accent 2" w:uiPriority="62"/>
+    <w:lsdException w:name="Medium Shading 1 Accent 2" w:uiPriority="63"/>
+    <w:lsdException w:name="Medium Shading 2 Accent 2" w:uiPriority="64"/>
+    <w:lsdException w:name="Medium List 1 Accent 2" w:uiPriority="65"/>
+    <w:lsdException w:name="Medium List 2 Accent 2" w:uiPriority="66"/>
+    <w:lsdException w:name="Medium Grid 1 Accent 2" w:uiPriority="67"/>
+    <w:lsdException w:name="Medium Grid 2 Accent 2" w:uiPriority="68"/>
+    <w:lsdException w:name="Medium Grid 3 Accent 2" w:uiPriority="69"/>
+    <w:lsdException w:name="Dark List Accent 2" w:uiPriority="70"/>
+    <w:lsdException w:name="Colorful Shading Accent 2" w:uiPriority="71"/>
+    <w:lsdException w:name="Colorful List Accent 2" w:uiPriority="72"/>
+    <w:lsdException w:name="Colorful Grid Accent 2" w:uiPriority="73"/>
+    <w:lsdException w:name="Light Shading Accent 3" w:uiPriority="60"/>
+    <w:lsdException w:name="Light List Accent 3" w:uiPriority="61"/>
+    <w:lsdException w:name="Light Grid Accent 3" w:uiPriority="62"/>
+    <w:lsdException w:name="Medium Shading 1 Accent 3" w:uiPriority="63"/>
+    <w:lsdException w:name="Medium Shading 2 Accent 3" w:uiPriority="64"/>
+    <w:lsdException w:name="Medium List 1 Accent 3" w:uiPriority="65"/>
+    <w:lsdException w:name="Medium List 2 Accent 3" w:uiPriority="66"/>
+    <w:lsdException w:name="Medium Grid 1 Accent 3" w:uiPriority="67"/>
+    <w:lsdException w:name="Medium Grid 2 Accent 3" w:uiPriority="68"/>
+    <w:lsdException w:name="Medium Grid 3 Accent 3" w:uiPriority="69"/>
+    <w:lsdException w:name="Dark List Accent 3" w:uiPriority="70"/>
+    <w:lsdException w:name="Colorful Shading Accent 3" w:uiPriority="71"/>
+    <w:lsdException w:name="Colorful List Accent 3" w:uiPriority="72"/>
+    <w:lsdException w:name="Colorful Grid Accent 3" w:uiPriority="73"/>
+    <w:lsdException w:name="Light Shading Accent 4" w:uiPriority="60"/>
+    <w:lsdException w:name="Light List Accent 4" w:uiPriority="61"/>
+    <w:lsdException w:name="Light Grid Accent 4" w:uiPriority="62"/>
+    <w:lsdException w:name="Medium Shading 1 Accent 4" w:uiPriority="63"/>
+    <w:lsdException w:name="Medium Shading 2 Accent 4" w:uiPriority="64"/>
+    <w:lsdException w:name="Medium List 1 Accent 4" w:uiPriority="65"/>
+    <w:lsdException w:name="Medium List 2 Accent 4" w:uiPriority="66"/>
+    <w:lsdException w:name="Medium Grid 1 Accent 4" w:uiPriority="67"/>
+    <w:lsdException w:name="Medium Grid 2 Accent 4" w:uiPriority="68"/>
+    <w:lsdException w:name="Medium Grid 3 Accent 4" w:uiPriority="69"/>
+    <w:lsdException w:name="Dark List Accent 4" w:uiPriority="70"/>
+    <w:lsdException w:name="Colorful Shading Accent 4" w:uiPriority="71"/>
+    <w:lsdException w:name="Colorful List Accent 4" w:uiPriority="72"/>
+    <w:lsdException w:name="Colorful Grid Accent 4" w:uiPriority="73"/>
+    <w:lsdException w:name="Light Shading Accent 5" w:uiPriority="60"/>
+    <w:lsdException w:name="Light List Accent 5" w:uiPriority="61"/>
+    <w:lsdException w:name="Light Grid Accent 5" w:uiPriority="62"/>
+    <w:lsdException w:name="Medium Shading 1 Accent 5" w:uiPriority="63"/>
+    <w:lsdException w:name="Medium Shading 2 Accent 5" w:uiPriority="64"/>
+    <w:lsdException w:name="Medium List 1 Accent 5" w:uiPriority="65"/>
+    <w:lsdException w:name="Medium List 2 Accent 5" w:uiPriority="66"/>
+    <w:lsdException w:name="Medium Grid 1 Accent 5" w:uiPriority="67"/>
+    <w:lsdException w:name="Medium Grid 2 Accent 5" w:uiPriority="68"/>
+    <w:lsdException w:name="Medium Grid 3 Accent 5" w:uiPriority="69"/>
+    <w:lsdException w:name="Dark List Accent 5" w:uiPriority="70"/>
+    <w:lsdException w:name="Colorful Shading Accent 5" w:uiPriority="71"/>
+    <w:lsdException w:name="Colorful List Accent 5" w:uiPriority="72"/>
+    <w:lsdException w:name="Colorful Grid Accent 5" w:uiPriority="73"/>
+    <w:lsdException w:name="Light Shading Accent 6" w:uiPriority="60"/>
+    <w:lsdException w:name="Light List Accent 6" w:uiPriority="61"/>
+    <w:lsdException w:name="Light Grid Accent 6" w:uiPriority="62"/>
+    <w:lsdException w:name="Medium Shading 1 Accent 6" w:uiPriority="63"/>
+    <w:lsdException w:name="Medium Shading 2 Accent 6" w:uiPriority="64"/>
+    <w:lsdException w:name="Medium List 1 Accent 6" w:uiPriority="65"/>
+    <w:lsdException w:name="Medium List 2 Accent 6" w:uiPriority="66"/>
+    <w:lsdException w:name="Medium Grid 1 Accent 6" w:uiPriority="67"/>
+    <w:lsdException w:name="Medium Grid 2 Accent 6" w:uiPriority="68"/>
+    <w:lsdException w:name="Medium Grid 3 Accent 6" w:uiPriority="69"/>
+    <w:lsdException w:name="Dark List Accent 6" w:uiPriority="70"/>
+    <w:lsdException w:name="Colorful Shading Accent 6" w:uiPriority="71"/>
+    <w:lsdException w:name="Colorful List Accent 6" w:uiPriority="72"/>
+    <w:lsdException w:name="Colorful Grid Accent 6" w:uiPriority="73"/>
+    <w:lsdException w:name="Subtle Emphasis" w:uiPriority="19" w:qFormat="1"/>
+    <w:lsdException w:name="Intense Emphasis" w:uiPriority="21" w:qFormat="1"/>
+    <w:lsdException w:name="Subtle Reference" w:uiPriority="31" w:qFormat="1"/>
+    <w:lsdException w:name="Intense Reference" w:uiPriority="32" w:qFormat="1"/>
+    <w:lsdException w:name="Book Title" w:uiPriority="33" w:qFormat="1"/>
+    <w:lsdException w:name="Bibliography" w:semiHidden="1" w:uiPriority="37" w:unhideWhenUsed="1"/>
+    <w:lsdException w:name="TOC Heading" w:semiHidden="1" w:uiPriority="39" w:unhideWhenUsed="1" w:qFormat="1"/>
+    <w:lsdException w:name="Plain Table 1" w:uiPriority="41"/>
+    <w:lsdException w:name="Plain Table 2" w:uiPriority="42"/>
+    <w:lsdException w:name="Plain Table 3" w:uiPriority="43"/>
+    <w:lsdException w:name="Plain Table 4" w:uiPriority="44"/>
+    <w:lsdException w:name="Plain Table 5" w:uiPriority="45"/>
+    <w:lsdException w:name="Grid Table Light" w:uiPriority="40"/>
+    <w:lsdException w:name="Grid Table 1 Light" w:uiPriority="46"/>
+    <w:lsdException w:name="Grid Table 2" w:uiPriority="47"/>
+    <w:lsdException w:name="Grid Table 3" w:uiPriority="48"/>
+    <w:lsdException w:name="Grid Table 4" w:uiPriority="49"/>
+    <w:lsdException w:name="Grid Table 5 Dark" w:uiPriority="50"/>
+    <w:lsdException w:name="Grid Table 6 Colorful" w:uiPriority="51"/>
+    <w:lsdException w:name="Grid Table 7 Colorful" w:uiPriority="52"/>
+    <w:lsdException w:name="Grid Table 1 Light Accent 1" w:uiPriority="46"/>
+    <w:lsdException w:name="Grid Table 2 Accent 1" w:uiPriority="47"/>
+    <w:lsdException w:name="Grid Table 3 Accent 1" w:uiPriority="48"/>
+    <w:lsdException w:name="Grid Table 4 Accent 1" w:uiPriority="49"/>
+    <w:lsdException w:name="Grid Table 5 Dark Accent 1" w:uiPriority="50"/>
+    <w:lsdException w:name="Grid Table 6 Colorful Accent 1" w:uiPriority="51"/>
+    <w:lsdException w:name="Grid Table 7 Colorful Accent 1" w:uiPriority="52"/>
+    <w:lsdException w:name="Grid Table 1 Light Accent 2" w:uiPriority="46"/>
+    <w:lsdException w:name="Grid Table 2 Accent 2" w:uiPriority="47"/>
+    <w:lsdException w:name="Grid Table 3 Accent 2" w:uiPriority="48"/>
+    <w:lsdException w:name="Grid Table 4 Accent 2" w:uiPriority="49"/>
+    <w:lsdException w:name="Grid Table 5 Dark Accent 2" w:uiPriority="50"/>
+    <w:lsdException w:name="Grid Table 6 Colorful Accent 2" w:uiPriority="51"/>
+    <w:lsdException w:name="Grid Table 7 Colorful Accent 2" w:uiPriority="52"/>
+    <w:lsdException w:name="Grid Table 1 Light Accent 3" w:uiPriority="46"/>
+    <w:lsdException w:name="Grid Table 2 Accent 3" w:uiPriority="47"/>
+    <w:lsdException w:name="Grid Table 3 Accent 3" w:uiPriority="48"/>
+    <w:lsdException w:name="Grid Table 4 Accent 3" w:uiPriority="49"/>
+    <w:lsdException w:name="Grid Table 5 Dark Accent 3" w:uiPriority="50"/>
+    <w:lsdException w:name="Grid Table 6 Colorful Accent 3" w:uiPriority="51"/>
+    <w:lsdException w:name="Grid Table 7 Colorful Accent 3" w:uiPriority="52"/>
+    <w:lsdException w:name="Grid Table 1 Light Accent 4" w:uiPriority="46"/>
+    <w:lsdException w:name="Grid Table 2 Accent 4" w:uiPriority="47"/>
+    <w:lsdException w:name="Grid Table 3 Accent 4" w:uiPriority="48"/>
+    <w:lsdException w:name="Grid Table 4 Accent 4" w:uiPriority="49"/>
+    <w:lsdException w:name="Grid Table 5 Dark Accent 4" w:uiPriority="50"/>
+    <w:lsdException w:name="Grid Table 6 Colorful Accent 4" w:uiPriority="51"/>
+    <w:lsdException w:name="Grid Table 7 Colorful Accent 4" w:uiPriority="52"/>
+    <w:lsdException w:name="Grid Table 1 Light Accent 5" w:uiPriority="46"/>
+    <w:lsdException w:name="Grid Table 2 Accent 5" w:uiPriority="47"/>
+    <w:lsdException w:name="Grid Table 3 Accent 5" w:uiPriority="48"/>
+    <w:lsdException w:name="Grid Table 4 Accent 5" w:uiPriority="49"/>
+    <w:lsdException w:name="Grid Table 5 Dark Accent 5" w:uiPriority="50"/>
+    <w:lsdException w:name="Grid Table 6 Colorful Accent 5" w:uiPriority="51"/>
+    <w:lsdException w:name="Grid Table 7 Colorful Accent 5" w:uiPriority="52"/>
+    <w:lsdException w:name="Grid Table 1 Light Accent 6" w:uiPriority="46"/>
+    <w:lsdException w:name="Grid Table 2 Accent 6" w:uiPriority="47"/>
+    <w:lsdException w:name="Grid Table 3 Accent 6" w:uiPriority="48"/>
+    <w:lsdException w:name="Grid Table 4 Accent 6" w:uiPriority="49"/>
+    <w:lsdException w:name="Grid Table 5 Dark Accent 6" w:uiPriority="50"/>
+    <w:lsdException w:name="Grid Table 6 Colorful Accent 6" w:uiPriority="51"/>
+    <w:lsdException w:name="Grid Table 7 Colorful Accent 6" w:uiPriority="52"/>
+    <w:lsdException w:name="List Table 1 Light" w:uiPriority="46"/>
+    <w:lsdException w:name="List Table 2" w:uiPriority="47"/>
+    <w:lsdException w:name="List Table 3" w:uiPriority="48"/>
+    <w:lsdException w:name="List Table 4" w:uiPriority="49"/>
+    <w:lsdException w:name="List Table 5 Dark" w:uiPriority="50"/>
+    <w:lsdException w:name="List Table 6 Colorful" w:uiPriority="51"/>
+    <w:lsdException w:name="List Table 7 Colorful" w:uiPriority="52"/>
+    <w:lsdException w:name="List Table 1 Light Accent 1" w:uiPriority="46"/>
+    <w:lsdException w:name="List Table 2 Accent 1" w:uiPriority="47"/>
+    <w:lsdException w:name="List Table 3 Accent 1" w:uiPriority="48"/>
+    <w:lsdException w:name="List Table 4 Accent 1" w:uiPriority="49"/>
+    <w:lsdException w:name="List Table 5 Dark Accent 1" w:uiPriority="50"/>
+    <w:lsdException w:name="List Table 6 Colorful Accent 1" w:uiPriority="51"/>
+    <w:lsdException w:name="List Table 7 Colorful Accent 1" w:uiPriority="52"/>
+    <w:lsdException w:name="List Table 1 Light Accent 2" w:uiPriority="46"/>
+    <w:lsdException w:name="List Table 2 Accent 2" w:uiPriority="47"/>
+    <w:lsdException w:name="List Table 3 Accent 2" w:uiPriority="48"/>
+    <w:lsdException w:name="List Table 4 Accent 2" w:uiPriority="49"/>
+    <w:lsdException w:name="List Table 5 Dark Accent 2" w:uiPriority="50"/>
+    <w:lsdException w:name="List Table 6 Colorful Accent 2" w:uiPriority="51"/>
+    <w:lsdException w:name="List Table 7 Colorful Accent 2" w:uiPriority="52"/>
+    <w:lsdException w:name="List Table 1 Light Accent 3" w:uiPriority="46"/>
+    <w:lsdException w:name="List Table 2 Accent 3" w:uiPriority="47"/>
+    <w:lsdException w:name="List Table 3 Accent 3" w:uiPriority="48"/>
+    <w:lsdException w:name="List Table 4 Accent 3" w:uiPriority="49"/>
+    <w:lsdException w:name="List Table 5 Dark Accent 3" w:uiPriority="50"/>
+    <w:lsdException w:name="List Table 6 Colorful Accent 3" w:uiPriority="51"/>
+    <w:lsdException w:name="List Table 7 Colorful Accent 3" w:uiPriority="52"/>
+    <w:lsdException w:name="List Table 1 Light Accent 4" w:uiPriority="46"/>
+    <w:lsdException w:name="List Table 2 Accent 4" w:uiPriority="47"/>
+    <w:lsdException w:name="List Table 3 Accent 4" w:uiPriority="48"/>
+    <w:lsdException w:name="List Table 4 Accent 4" w:uiPriority="49"/>
+    <w:lsdException w:name="List Table 5 Dark Accent 4" w:uiPriority="50"/>
+    <w:lsdException w:name="List Table 6 Colorful Accent 4" w:uiPriority="51"/>
+    <w:lsdException w:name="List Table 7 Colorful Accent 4" w:uiPriority="52"/>
+    <w:lsdException w:name="List Table 1 Light Accent 5" w:uiPriority="46"/>
+    <w:lsdException w:name="List Table 2 Accent 5" w:uiPriority="47"/>
+    <w:lsdException w:name="List Table 3 Accent 5" w:uiPriority="48"/>
+    <w:lsdException w:name="List Table 4 Accent 5" w:uiPriority="49"/>
+    <w:lsdException w:name="List Table 5 Dark Accent 5" w:uiPriority="50"/>
+    <w:lsdException w:name="List Table 6 Colorful Accent 5" w:uiPriority="51"/>
+    <w:lsdException w:name="List Table 7 Colorful Accent 5" w:uiPriority="52"/>
+    <w:lsdException w:name="List Table 1 Light Accent 6" w:uiPriority="46"/>
+    <w:lsdException w:name="List Table 2 Accent 6" w:uiPriority="47"/>
+    <w:lsdException w:name="List Table 3 Accent 6" w:uiPriority="48"/>
+    <w:lsdException w:name="List Table 4 Accent 6" w:uiPriority="49"/>
+    <w:lsdException w:name="List Table 5 Dark Accent 6" w:uiPriority="50"/>
+    <w:lsdException w:name="List Table 6 Colorful Accent 6" w:uiPriority="51"/>
+    <w:lsdException w:name="List Table 7 Colorful Accent 6" w:uiPriority="52"/>
   </w:latentStyles>
   <w:style w:type="paragraph" w:default="1" w:styleId="Normal">
     <w:name w:val="Normal"/>
@@ -10407,7 +10151,7 @@
 </file>
 
 <file path=customXml/itemProps1.xml><?xml version="1.0" encoding="utf-8"?>
-<ds:datastoreItem xmlns:ds="http://schemas.openxmlformats.org/officeDocument/2006/customXml" ds:itemID="{CF246B9E-1E5B-43F3-9E61-83CF53C32CFF}">
+<ds:datastoreItem xmlns:ds="http://schemas.openxmlformats.org/officeDocument/2006/customXml" ds:itemID="{79B46660-E41B-494D-8242-29C1CF3F9C3F}">
   <ds:schemaRefs>
     <ds:schemaRef ds:uri="http://schemas.openxmlformats.org/officeDocument/2006/bibliography"/>
   </ds:schemaRefs>

</xml_diff>